<commit_message>
updated qboot documentation and functions
</commit_message>
<xml_diff>
--- a/doc/quantBoot.docx
+++ b/doc/quantBoot.docx
@@ -137,13 +137,13 @@
         <w:pStyle w:val="Date"/>
       </w:pPr>
       <w:r>
-        <w:t xml:space="preserve">28</w:t>
-      </w:r>
-      <w:r>
-        <w:t xml:space="preserve"> </w:t>
-      </w:r>
-      <w:r>
-        <w:t xml:space="preserve">February,</w:t>
+        <w:t xml:space="preserve">15</w:t>
+      </w:r>
+      <w:r>
+        <w:t xml:space="preserve"> </w:t>
+      </w:r>
+      <w:r>
+        <w:t xml:space="preserve">March,</w:t>
       </w:r>
       <w:r>
         <w:t xml:space="preserve"> </w:t>
@@ -280,15 +280,36 @@
         </w:rPr>
         <w:t xml:space="preserve">)</w:t>
       </w:r>
+      <w:r>
+        <w:br w:type="textWrapping"/>
+      </w:r>
+      <w:r>
+        <w:rPr>
+          <w:rStyle w:val="NormalTok"/>
+        </w:rPr>
+        <w:t xml:space="preserve">nboot &lt;-</w:t>
+      </w:r>
+      <w:r>
+        <w:rPr>
+          <w:rStyle w:val="StringTok"/>
+        </w:rPr>
+        <w:t xml:space="preserve"> </w:t>
+      </w:r>
+      <w:r>
+        <w:rPr>
+          <w:rStyle w:val="DecValTok"/>
+        </w:rPr>
+        <w:t xml:space="preserve">50</w:t>
+      </w:r>
     </w:p>
     <w:p>
       <w:pPr>
         <w:pStyle w:val="Heading2"/>
       </w:pPr>
-      <w:bookmarkStart w:id="22" w:name="a-synthetic-example"/>
+      <w:bookmarkStart w:id="22" w:name="introduction"/>
       <w:bookmarkEnd w:id="22"/>
       <w:r>
-        <w:t xml:space="preserve">A synthetic example</w:t>
+        <w:t xml:space="preserve">Introduction</w:t>
       </w:r>
     </w:p>
     <w:p>
@@ -296,229 +317,485 @@
         <w:pStyle w:val="FirstParagraph"/>
       </w:pPr>
       <w:r>
-        <w:t xml:space="preserve">The proposed methodology calculates an estimate of relative standard error for quantiles (se/mean;</w:t>
-      </w:r>
-      <w:r>
-        <w:t xml:space="preserve"> </w:t>
-      </w:r>
-      <w:r>
-        <w:t xml:space="preserve">“</w:t>
-      </w:r>
-      <w:r>
-        <w:t xml:space="preserve">semu</w:t>
-      </w:r>
-      <w:r>
-        <w:t xml:space="preserve">”</w:t>
-      </w:r>
-      <w:r>
-        <w:t xml:space="preserve">) of a simulation iterations used in management strategy evaluations (MSE).</w:t>
+        <w:t xml:space="preserve">The proposed bootstrapping methodology calculates the relative standard error and confidence intervals for quantile estimates of a stochastic simulation. The approach is of interest for application to management strategy evaluations (MSE) in determining the number of samples required for a given level of precision. In particular, the approach can be used to optimize the search of a given harvest control parameter space given a cost function (e.g. maximum yield, minimum interannual yield variation), while avoiding poorly scoring regions after a lower number of iterations (e.g. risk of spawning stock biomass going below a given threshold).</w:t>
       </w:r>
     </w:p>
     <w:p>
       <w:pPr>
-        <w:pStyle w:val="SourceCode"/>
-      </w:pPr>
-      <w:r>
-        <w:rPr>
-          <w:rStyle w:val="KeywordTok"/>
-        </w:rPr>
-        <w:t xml:space="preserve">load</w:t>
-      </w:r>
-      <w:r>
-        <w:rPr>
-          <w:rStyle w:val="NormalTok"/>
-        </w:rPr>
-        <w:t xml:space="preserve">(</w:t>
-      </w:r>
-      <w:r>
-        <w:rPr>
-          <w:rStyle w:val="DataTypeTok"/>
-        </w:rPr>
-        <w:t xml:space="preserve">file=</w:t>
-      </w:r>
-      <w:r>
-        <w:rPr>
-          <w:rStyle w:val="StringTok"/>
-        </w:rPr>
-        <w:t xml:space="preserve">"../data/ssb.RData"</w:t>
-      </w:r>
-      <w:r>
-        <w:rPr>
-          <w:rStyle w:val="NormalTok"/>
-        </w:rPr>
-        <w:t xml:space="preserve">)</w:t>
-      </w:r>
-      <w:r>
-        <w:br w:type="textWrapping"/>
-      </w:r>
-      <w:r>
-        <w:rPr>
-          <w:rStyle w:val="NormalTok"/>
-        </w:rPr>
-        <w:t xml:space="preserve">L &lt;-</w:t>
-      </w:r>
-      <w:r>
-        <w:rPr>
-          <w:rStyle w:val="StringTok"/>
-        </w:rPr>
-        <w:t xml:space="preserve"> </w:t>
-      </w:r>
-      <w:r>
-        <w:rPr>
-          <w:rStyle w:val="KeywordTok"/>
-        </w:rPr>
-        <w:t xml:space="preserve">FLQuants</w:t>
-      </w:r>
-      <w:r>
-        <w:rPr>
-          <w:rStyle w:val="NormalTok"/>
-        </w:rPr>
-        <w:t xml:space="preserve">(</w:t>
-      </w:r>
-      <w:r>
-        <w:rPr>
-          <w:rStyle w:val="StringTok"/>
-        </w:rPr>
-        <w:t xml:space="preserve">"100"</w:t>
-      </w:r>
-      <w:r>
-        <w:rPr>
-          <w:rStyle w:val="NormalTok"/>
-        </w:rPr>
-        <w:t xml:space="preserve"> =</w:t>
-      </w:r>
-      <w:r>
-        <w:rPr>
-          <w:rStyle w:val="StringTok"/>
-        </w:rPr>
-        <w:t xml:space="preserve"> </w:t>
-      </w:r>
-      <w:r>
-        <w:rPr>
-          <w:rStyle w:val="NormalTok"/>
-        </w:rPr>
-        <w:t xml:space="preserve">ssb[,,,,,</w:t>
-      </w:r>
-      <w:r>
-        <w:rPr>
-          <w:rStyle w:val="DecValTok"/>
-        </w:rPr>
-        <w:t xml:space="preserve">1</w:t>
-      </w:r>
-      <w:r>
-        <w:rPr>
-          <w:rStyle w:val="OperatorTok"/>
-        </w:rPr>
-        <w:t xml:space="preserve">:</w:t>
-      </w:r>
-      <w:r>
-        <w:rPr>
-          <w:rStyle w:val="DecValTok"/>
-        </w:rPr>
-        <w:t xml:space="preserve">50</w:t>
-      </w:r>
-      <w:r>
-        <w:rPr>
-          <w:rStyle w:val="NormalTok"/>
-        </w:rPr>
-        <w:t xml:space="preserve">], </w:t>
-      </w:r>
-      <w:r>
-        <w:rPr>
-          <w:rStyle w:val="StringTok"/>
-        </w:rPr>
-        <w:t xml:space="preserve">"500"</w:t>
-      </w:r>
-      <w:r>
-        <w:rPr>
-          <w:rStyle w:val="NormalTok"/>
-        </w:rPr>
-        <w:t xml:space="preserve"> =</w:t>
-      </w:r>
-      <w:r>
-        <w:rPr>
-          <w:rStyle w:val="StringTok"/>
-        </w:rPr>
-        <w:t xml:space="preserve"> </w:t>
-      </w:r>
-      <w:r>
-        <w:rPr>
-          <w:rStyle w:val="NormalTok"/>
-        </w:rPr>
-        <w:t xml:space="preserve">ssb[,,,,,</w:t>
-      </w:r>
-      <w:r>
-        <w:rPr>
-          <w:rStyle w:val="DecValTok"/>
-        </w:rPr>
-        <w:t xml:space="preserve">1</w:t>
-      </w:r>
-      <w:r>
-        <w:rPr>
-          <w:rStyle w:val="OperatorTok"/>
-        </w:rPr>
-        <w:t xml:space="preserve">:</w:t>
-      </w:r>
-      <w:r>
-        <w:rPr>
-          <w:rStyle w:val="DecValTok"/>
-        </w:rPr>
-        <w:t xml:space="preserve">500</w:t>
-      </w:r>
-      <w:r>
-        <w:rPr>
-          <w:rStyle w:val="NormalTok"/>
-        </w:rPr>
-        <w:t xml:space="preserve">], </w:t>
-      </w:r>
-      <w:r>
-        <w:rPr>
-          <w:rStyle w:val="StringTok"/>
-        </w:rPr>
-        <w:t xml:space="preserve">"10000"</w:t>
-      </w:r>
-      <w:r>
-        <w:rPr>
-          <w:rStyle w:val="NormalTok"/>
-        </w:rPr>
-        <w:t xml:space="preserve"> =</w:t>
-      </w:r>
-      <w:r>
-        <w:rPr>
-          <w:rStyle w:val="StringTok"/>
-        </w:rPr>
-        <w:t xml:space="preserve"> </w:t>
-      </w:r>
-      <w:r>
-        <w:rPr>
-          <w:rStyle w:val="NormalTok"/>
-        </w:rPr>
-        <w:t xml:space="preserve">ssb)</w:t>
-      </w:r>
-      <w:r>
-        <w:br w:type="textWrapping"/>
-      </w:r>
-      <w:r>
-        <w:rPr>
-          <w:rStyle w:val="KeywordTok"/>
-        </w:rPr>
-        <w:t xml:space="preserve">plot</w:t>
-      </w:r>
-      <w:r>
-        <w:rPr>
-          <w:rStyle w:val="NormalTok"/>
-        </w:rPr>
-        <w:t xml:space="preserve">(L)</w:t>
+        <w:pStyle w:val="BodyText"/>
+      </w:pPr>
+      <w:r>
+        <w:t xml:space="preserve">The bootstrapping approach allows for two main outputs:</w:t>
       </w:r>
     </w:p>
     <w:p>
       <w:pPr>
+        <w:pStyle w:val="Compact"/>
+        <w:numPr>
+          <w:numId w:val="1001"/>
+          <w:ilvl w:val="0"/>
+        </w:numPr>
+      </w:pPr>
+      <w:r>
+        <w:t xml:space="preserve">Quantile estimates by year and number of iterations, associated standard error and confidence limits</w:t>
+      </w:r>
+    </w:p>
+    <w:p>
+      <w:pPr>
+        <w:pStyle w:val="Compact"/>
+        <w:numPr>
+          <w:numId w:val="1001"/>
+          <w:ilvl w:val="0"/>
+        </w:numPr>
+      </w:pPr>
+      <w:r>
+        <w:t xml:space="preserve">Prediction of the number of iterations required for a given level of relative standard error (standard error / mean * 100).</w:t>
+      </w:r>
+    </w:p>
+    <w:p>
+      <w:pPr>
+        <w:pStyle w:val="FirstParagraph"/>
+      </w:pPr>
+      <w:r>
+        <w:t xml:space="preserve">The first output provides a robust estimation quantile estimates by number of iterations through boostrapping with replacement and provides two measures of the confidence of the estimate. The first is standard error (</w:t>
+      </w:r>
+      <m:oMath>
+        <m:r>
+          <m:t>s</m:t>
+        </m:r>
+        <m:r>
+          <m:t>e</m:t>
+        </m:r>
+      </m:oMath>
+      <w:r>
+        <w:t xml:space="preserve">), assuming a roughly normal distribution of the sample estimates as dictated by the central limit theorem. Thus, confidence intervals could be calculated with</w:t>
+      </w:r>
+      <w:r>
+        <w:t xml:space="preserve"> </w:t>
+      </w:r>
+      <m:oMath>
+        <m:r>
+          <m:t>s</m:t>
+        </m:r>
+        <m:r>
+          <m:t>e</m:t>
+        </m:r>
+      </m:oMath>
+      <w:r>
+        <w:t xml:space="preserve"> </w:t>
+      </w:r>
+      <w:r>
+        <w:t xml:space="preserve">and cumulative distribution function. A second approach to determining confidence intervals is a direct estimation from the estimation distribution. This is also provided in the form of confidence limits.</w:t>
+      </w:r>
+    </w:p>
+    <w:p>
+      <w:pPr>
+        <w:pStyle w:val="BodyText"/>
+      </w:pPr>
+      <w:r>
+        <w:t xml:space="preserve">The latter output is based on the known relationship between</w:t>
+      </w:r>
+      <w:r>
+        <w:t xml:space="preserve"> </w:t>
+      </w:r>
+      <w:r>
+        <w:rPr>
+          <w:i/>
+        </w:rPr>
+        <w:t xml:space="preserve">se</w:t>
+      </w:r>
+      <w:r>
+        <w:t xml:space="preserve"> </w:t>
+      </w:r>
+      <w:r>
+        <w:t xml:space="preserve">and sample size (</w:t>
+      </w:r>
+      <m:oMath>
+        <m:r>
+          <m:t>n</m:t>
+        </m:r>
+      </m:oMath>
+      <w:r>
+        <w:t xml:space="preserve">),</w:t>
+      </w:r>
+      <w:r>
+        <w:t xml:space="preserve"> </w:t>
+      </w:r>
+      <m:oMath>
+        <m:r>
+          <m:t>l</m:t>
+        </m:r>
+        <m:r>
+          <m:t>o</m:t>
+        </m:r>
+        <m:r>
+          <m:t>g</m:t>
+        </m:r>
+        <m:r>
+          <m:t>(</m:t>
+        </m:r>
+        <m:r>
+          <m:t>n</m:t>
+        </m:r>
+        <m:r>
+          <m:t>)</m:t>
+        </m:r>
+        <m:r>
+          <m:t>=</m:t>
+        </m:r>
+        <m:r>
+          <m:t>α</m:t>
+        </m:r>
+        <m:r>
+          <m:t>+</m:t>
+        </m:r>
+        <m:r>
+          <m:t>β</m:t>
+        </m:r>
+        <m:r>
+          <m:t> </m:t>
+        </m:r>
+        <m:r>
+          <m:t>l</m:t>
+        </m:r>
+        <m:r>
+          <m:t>o</m:t>
+        </m:r>
+        <m:r>
+          <m:t>g</m:t>
+        </m:r>
+        <m:r>
+          <m:t>(</m:t>
+        </m:r>
+        <m:r>
+          <m:t>s</m:t>
+        </m:r>
+        <m:r>
+          <m:t>e</m:t>
+        </m:r>
+        <m:r>
+          <m:t>)</m:t>
+        </m:r>
+      </m:oMath>
+      <w:r>
+        <w:t xml:space="preserve">, where</w:t>
+      </w:r>
+      <w:r>
+        <w:t xml:space="preserve"> </w:t>
+      </w:r>
+      <m:oMath>
+        <m:r>
+          <m:t>β</m:t>
+        </m:r>
+        <m:r>
+          <m:t>≈</m:t>
+        </m:r>
+        <m:r>
+          <m:t>−</m:t>
+        </m:r>
+        <m:f>
+          <m:fPr>
+            <m:type m:val="bar"/>
+          </m:fPr>
+          <m:num>
+            <m:r>
+              <m:t>1</m:t>
+            </m:r>
+          </m:num>
+          <m:den>
+            <m:r>
+              <m:t>2</m:t>
+            </m:r>
+          </m:den>
+        </m:f>
+      </m:oMath>
+      <w:r>
+        <w:t xml:space="preserve">. The</w:t>
+      </w:r>
+      <w:r>
+        <w:t xml:space="preserve"> </w:t>
+      </w:r>
+      <w:r>
+        <w:rPr>
+          <w:rStyle w:val="VerbatimChar"/>
+        </w:rPr>
+        <w:t xml:space="preserve">qboot</w:t>
+      </w:r>
+      <w:r>
+        <w:t xml:space="preserve"> </w:t>
+      </w:r>
+      <w:r>
+        <w:t xml:space="preserve">function uses relative standard error (</w:t>
+      </w:r>
+      <m:oMath>
+        <m:r>
+          <m:t>r</m:t>
+        </m:r>
+        <m:r>
+          <m:t>s</m:t>
+        </m:r>
+        <m:r>
+          <m:t>a</m:t>
+        </m:r>
+      </m:oMath>
+      <w:r>
+        <w:t xml:space="preserve">) in fitting this relationship in order to standardize Among years of the data set since, in the case of MSE, short-term values may be of a different magnitude than long-term equilibrium values. Thus, using the linear relationship</w:t>
+      </w:r>
+      <w:r>
+        <w:t xml:space="preserve"> </w:t>
+      </w:r>
+      <w:r>
+        <w:rPr>
+          <w:rStyle w:val="VerbatimChar"/>
+        </w:rPr>
+        <w:t xml:space="preserve">log(niter)~log(rsa)</w:t>
+      </w:r>
+      <w:r>
+        <w:t xml:space="preserve">, where</w:t>
+      </w:r>
+      <w:r>
+        <w:t xml:space="preserve"> </w:t>
+      </w:r>
+      <w:r>
+        <w:rPr>
+          <w:i/>
+        </w:rPr>
+        <w:t xml:space="preserve">niter</w:t>
+      </w:r>
+      <w:r>
+        <w:t xml:space="preserve"> </w:t>
+      </w:r>
+      <w:r>
+        <w:t xml:space="preserve">are the number of samples used in the bootstrap estimation, the model is able to approximate the number of iterations required in order to achieve a given level of</w:t>
+      </w:r>
+      <w:r>
+        <w:t xml:space="preserve"> </w:t>
+      </w:r>
+      <w:r>
+        <w:rPr>
+          <w:i/>
+        </w:rPr>
+        <w:t xml:space="preserve">rsa</w:t>
+      </w:r>
+      <w:r>
+        <w:t xml:space="preserve">.</w:t>
+      </w:r>
+    </w:p>
+    <w:p>
+      <w:pPr>
+        <w:pStyle w:val="Heading2"/>
+      </w:pPr>
+      <w:bookmarkStart w:id="23" w:name="a-synthetic-example"/>
+      <w:bookmarkEnd w:id="23"/>
+      <w:r>
+        <w:t xml:space="preserve">A synthetic example</w:t>
+      </w:r>
+    </w:p>
+    <w:p>
+      <w:pPr>
+        <w:pStyle w:val="SourceCode"/>
+      </w:pPr>
+      <w:r>
+        <w:rPr>
+          <w:rStyle w:val="KeywordTok"/>
+        </w:rPr>
+        <w:t xml:space="preserve">load</w:t>
+      </w:r>
+      <w:r>
+        <w:rPr>
+          <w:rStyle w:val="NormalTok"/>
+        </w:rPr>
+        <w:t xml:space="preserve">(</w:t>
+      </w:r>
+      <w:r>
+        <w:rPr>
+          <w:rStyle w:val="DataTypeTok"/>
+        </w:rPr>
+        <w:t xml:space="preserve">file=</w:t>
+      </w:r>
+      <w:r>
+        <w:rPr>
+          <w:rStyle w:val="StringTok"/>
+        </w:rPr>
+        <w:t xml:space="preserve">"../data/ssb.RData"</w:t>
+      </w:r>
+      <w:r>
+        <w:rPr>
+          <w:rStyle w:val="NormalTok"/>
+        </w:rPr>
+        <w:t xml:space="preserve">)</w:t>
+      </w:r>
+      <w:r>
+        <w:br w:type="textWrapping"/>
+      </w:r>
+      <w:r>
+        <w:rPr>
+          <w:rStyle w:val="NormalTok"/>
+        </w:rPr>
+        <w:t xml:space="preserve">L &lt;-</w:t>
+      </w:r>
+      <w:r>
+        <w:rPr>
+          <w:rStyle w:val="StringTok"/>
+        </w:rPr>
+        <w:t xml:space="preserve"> </w:t>
+      </w:r>
+      <w:r>
+        <w:rPr>
+          <w:rStyle w:val="KeywordTok"/>
+        </w:rPr>
+        <w:t xml:space="preserve">FLQuants</w:t>
+      </w:r>
+      <w:r>
+        <w:rPr>
+          <w:rStyle w:val="NormalTok"/>
+        </w:rPr>
+        <w:t xml:space="preserve">(</w:t>
+      </w:r>
+      <w:r>
+        <w:rPr>
+          <w:rStyle w:val="StringTok"/>
+        </w:rPr>
+        <w:t xml:space="preserve">"100"</w:t>
+      </w:r>
+      <w:r>
+        <w:rPr>
+          <w:rStyle w:val="NormalTok"/>
+        </w:rPr>
+        <w:t xml:space="preserve"> =</w:t>
+      </w:r>
+      <w:r>
+        <w:rPr>
+          <w:rStyle w:val="StringTok"/>
+        </w:rPr>
+        <w:t xml:space="preserve"> </w:t>
+      </w:r>
+      <w:r>
+        <w:rPr>
+          <w:rStyle w:val="NormalTok"/>
+        </w:rPr>
+        <w:t xml:space="preserve">ssb[,,,,,</w:t>
+      </w:r>
+      <w:r>
+        <w:rPr>
+          <w:rStyle w:val="DecValTok"/>
+        </w:rPr>
+        <w:t xml:space="preserve">1</w:t>
+      </w:r>
+      <w:r>
+        <w:rPr>
+          <w:rStyle w:val="OperatorTok"/>
+        </w:rPr>
+        <w:t xml:space="preserve">:</w:t>
+      </w:r>
+      <w:r>
+        <w:rPr>
+          <w:rStyle w:val="DecValTok"/>
+        </w:rPr>
+        <w:t xml:space="preserve">50</w:t>
+      </w:r>
+      <w:r>
+        <w:rPr>
+          <w:rStyle w:val="NormalTok"/>
+        </w:rPr>
+        <w:t xml:space="preserve">], </w:t>
+      </w:r>
+      <w:r>
+        <w:rPr>
+          <w:rStyle w:val="StringTok"/>
+        </w:rPr>
+        <w:t xml:space="preserve">"500"</w:t>
+      </w:r>
+      <w:r>
+        <w:rPr>
+          <w:rStyle w:val="NormalTok"/>
+        </w:rPr>
+        <w:t xml:space="preserve"> =</w:t>
+      </w:r>
+      <w:r>
+        <w:rPr>
+          <w:rStyle w:val="StringTok"/>
+        </w:rPr>
+        <w:t xml:space="preserve"> </w:t>
+      </w:r>
+      <w:r>
+        <w:rPr>
+          <w:rStyle w:val="NormalTok"/>
+        </w:rPr>
+        <w:t xml:space="preserve">ssb[,,,,,</w:t>
+      </w:r>
+      <w:r>
+        <w:rPr>
+          <w:rStyle w:val="DecValTok"/>
+        </w:rPr>
+        <w:t xml:space="preserve">1</w:t>
+      </w:r>
+      <w:r>
+        <w:rPr>
+          <w:rStyle w:val="OperatorTok"/>
+        </w:rPr>
+        <w:t xml:space="preserve">:</w:t>
+      </w:r>
+      <w:r>
+        <w:rPr>
+          <w:rStyle w:val="DecValTok"/>
+        </w:rPr>
+        <w:t xml:space="preserve">500</w:t>
+      </w:r>
+      <w:r>
+        <w:rPr>
+          <w:rStyle w:val="NormalTok"/>
+        </w:rPr>
+        <w:t xml:space="preserve">], </w:t>
+      </w:r>
+      <w:r>
+        <w:rPr>
+          <w:rStyle w:val="StringTok"/>
+        </w:rPr>
+        <w:t xml:space="preserve">"10000"</w:t>
+      </w:r>
+      <w:r>
+        <w:rPr>
+          <w:rStyle w:val="NormalTok"/>
+        </w:rPr>
+        <w:t xml:space="preserve"> =</w:t>
+      </w:r>
+      <w:r>
+        <w:rPr>
+          <w:rStyle w:val="StringTok"/>
+        </w:rPr>
+        <w:t xml:space="preserve"> </w:t>
+      </w:r>
+      <w:r>
+        <w:rPr>
+          <w:rStyle w:val="NormalTok"/>
+        </w:rPr>
+        <w:t xml:space="preserve">ssb)</w:t>
+      </w:r>
+      <w:r>
+        <w:br w:type="textWrapping"/>
+      </w:r>
+      <w:r>
+        <w:rPr>
+          <w:rStyle w:val="KeywordTok"/>
+        </w:rPr>
+        <w:t xml:space="preserve">plot</w:t>
+      </w:r>
+      <w:r>
+        <w:rPr>
+          <w:rStyle w:val="NormalTok"/>
+        </w:rPr>
+        <w:t xml:space="preserve">(L)</w:t>
+      </w:r>
+    </w:p>
+    <w:p>
+      <w:pPr>
         <w:pStyle w:val="FirstParagraph"/>
       </w:pPr>
       <w:r>
         <w:drawing>
           <wp:inline>
-            <wp:extent cx="5334000" cy="4000499"/>
+            <wp:extent cx="5334000" cy="4000500"/>
             <wp:effectExtent b="0" l="0" r="0" t="0"/>
             <wp:docPr descr="" title="" id="1" name="Picture"/>
             <a:graphic>
@@ -531,7 +808,7 @@
                     </pic:cNvPicPr>
                   </pic:nvPicPr>
                   <pic:blipFill>
-                    <a:blip r:embed="rId23"/>
+                    <a:blip r:embed="rId24"/>
                     <a:stretch>
                       <a:fillRect/>
                     </a:stretch>
@@ -539,7 +816,7 @@
                   <pic:spPr bwMode="auto">
                     <a:xfrm>
                       <a:off x="0" y="0"/>
-                      <a:ext cx="5334000" cy="4000499"/>
+                      <a:ext cx="5334000" cy="4000500"/>
                     </a:xfrm>
                     <a:prstGeom prst="rect">
                       <a:avLst/>
@@ -566,7 +843,7 @@
         <w:rPr>
           <w:b/>
         </w:rPr>
-        <w:t xml:space="preserve">Figure 1</w:t>
+        <w:t xml:space="preserve">Figure 1.</w:t>
       </w:r>
       <w:r>
         <w:t xml:space="preserve"> </w:t>
@@ -579,8 +856,8 @@
       <w:pPr>
         <w:pStyle w:val="Heading2"/>
       </w:pPr>
-      <w:bookmarkStart w:id="24" w:name="predicting-number-of-iterations-for-a-given-error-level"/>
-      <w:bookmarkEnd w:id="24"/>
+      <w:bookmarkStart w:id="25" w:name="predicting-number-of-iterations-for-a-given-error-level"/>
+      <w:bookmarkEnd w:id="25"/>
       <w:r>
         <w:t xml:space="preserve">Predicting number of iterations for a given error level</w:t>
       </w:r>
@@ -859,13 +1136,49 @@
         <w:rPr>
           <w:rStyle w:val="NormalTok"/>
         </w:rPr>
+        <w:t xml:space="preserve"> nboot, </w:t>
+      </w:r>
+      <w:r>
+        <w:rPr>
+          <w:rStyle w:val="DataTypeTok"/>
+        </w:rPr>
+        <w:t xml:space="preserve">aggfun =</w:t>
+      </w:r>
+      <w:r>
+        <w:rPr>
+          <w:rStyle w:val="NormalTok"/>
+        </w:rPr>
+        <w:t xml:space="preserve"> </w:t>
+      </w:r>
+      <w:r>
+        <w:rPr>
+          <w:rStyle w:val="StringTok"/>
+        </w:rPr>
+        <w:t xml:space="preserve">"mean"</w:t>
+      </w:r>
+      <w:r>
+        <w:rPr>
+          <w:rStyle w:val="NormalTok"/>
+        </w:rPr>
+        <w:t xml:space="preserve">, </w:t>
+      </w:r>
+      <w:r>
+        <w:rPr>
+          <w:rStyle w:val="DataTypeTok"/>
+        </w:rPr>
+        <w:t xml:space="preserve">rseTarget =</w:t>
+      </w:r>
+      <w:r>
+        <w:rPr>
+          <w:rStyle w:val="NormalTok"/>
+        </w:rPr>
         <w:t xml:space="preserve"> </w:t>
       </w:r>
       <w:r>
         <w:rPr>
           <w:rStyle w:val="DecValTok"/>
         </w:rPr>
-        <w:t xml:space="preserve">20</w:t>
+        <w:t xml:space="preserve">1</w:t>
       </w:r>
       <w:r>
         <w:rPr>
@@ -877,54 +1190,6 @@
         <w:rPr>
           <w:rStyle w:val="DataTypeTok"/>
         </w:rPr>
-        <w:t xml:space="preserve">aggfun =</w:t>
-      </w:r>
-      <w:r>
-        <w:rPr>
-          <w:rStyle w:val="NormalTok"/>
-        </w:rPr>
-        <w:t xml:space="preserve"> </w:t>
-      </w:r>
-      <w:r>
-        <w:rPr>
-          <w:rStyle w:val="StringTok"/>
-        </w:rPr>
-        <w:t xml:space="preserve">"mean"</w:t>
-      </w:r>
-      <w:r>
-        <w:rPr>
-          <w:rStyle w:val="NormalTok"/>
-        </w:rPr>
-        <w:t xml:space="preserve">, </w:t>
-      </w:r>
-      <w:r>
-        <w:rPr>
-          <w:rStyle w:val="DataTypeTok"/>
-        </w:rPr>
-        <w:t xml:space="preserve">targsemu =</w:t>
-      </w:r>
-      <w:r>
-        <w:rPr>
-          <w:rStyle w:val="NormalTok"/>
-        </w:rPr>
-        <w:t xml:space="preserve"> </w:t>
-      </w:r>
-      <w:r>
-        <w:rPr>
-          <w:rStyle w:val="DecValTok"/>
-        </w:rPr>
-        <w:t xml:space="preserve">1</w:t>
-      </w:r>
-      <w:r>
-        <w:rPr>
-          <w:rStyle w:val="NormalTok"/>
-        </w:rPr>
-        <w:t xml:space="preserve">, </w:t>
-      </w:r>
-      <w:r>
-        <w:rPr>
-          <w:rStyle w:val="DataTypeTok"/>
-        </w:rPr>
         <w:t xml:space="preserve">verbose =</w:t>
       </w:r>
       <w:r>
@@ -944,15 +1209,6 @@
           <w:rStyle w:val="NormalTok"/>
         </w:rPr>
         <w:t xml:space="preserve">)</w:t>
-      </w:r>
-      <w:r>
-        <w:br w:type="textWrapping"/>
-      </w:r>
-      <w:r>
-        <w:rPr>
-          <w:rStyle w:val="CommentTok"/>
-        </w:rPr>
-        <w:t xml:space="preserve"># res$nsim # predicted number of iterations needed for targsemu</w:t>
       </w:r>
       <w:r>
         <w:br w:type="textWrapping"/>
@@ -1211,7 +1467,7 @@
       <w:r>
         <w:drawing>
           <wp:inline>
-            <wp:extent cx="5334000" cy="4000499"/>
+            <wp:extent cx="5334000" cy="4000500"/>
             <wp:effectExtent b="0" l="0" r="0" t="0"/>
             <wp:docPr descr="" title="" id="1" name="Picture"/>
             <a:graphic>
@@ -1224,7 +1480,7 @@
                     </pic:cNvPicPr>
                   </pic:nvPicPr>
                   <pic:blipFill>
-                    <a:blip r:embed="rId25"/>
+                    <a:blip r:embed="rId26"/>
                     <a:stretch>
                       <a:fillRect/>
                     </a:stretch>
@@ -1232,7 +1488,7 @@
                   <pic:spPr bwMode="auto">
                     <a:xfrm>
                       <a:off x="0" y="0"/>
-                      <a:ext cx="5334000" cy="4000499"/>
+                      <a:ext cx="5334000" cy="4000500"/>
                     </a:xfrm>
                     <a:prstGeom prst="rect">
                       <a:avLst/>
@@ -1259,7 +1515,7 @@
         <w:rPr>
           <w:b/>
         </w:rPr>
-        <w:t xml:space="preserve">Figure 2</w:t>
+        <w:t xml:space="preserve">Figure 2.</w:t>
       </w:r>
       <w:r>
         <w:t xml:space="preserve"> </w:t>
@@ -1368,13 +1624,49 @@
         <w:rPr>
           <w:rStyle w:val="NormalTok"/>
         </w:rPr>
+        <w:t xml:space="preserve"> nboot, </w:t>
+      </w:r>
+      <w:r>
+        <w:rPr>
+          <w:rStyle w:val="DataTypeTok"/>
+        </w:rPr>
+        <w:t xml:space="preserve">aggfun =</w:t>
+      </w:r>
+      <w:r>
+        <w:rPr>
+          <w:rStyle w:val="NormalTok"/>
+        </w:rPr>
+        <w:t xml:space="preserve"> </w:t>
+      </w:r>
+      <w:r>
+        <w:rPr>
+          <w:rStyle w:val="StringTok"/>
+        </w:rPr>
+        <w:t xml:space="preserve">"max"</w:t>
+      </w:r>
+      <w:r>
+        <w:rPr>
+          <w:rStyle w:val="NormalTok"/>
+        </w:rPr>
+        <w:t xml:space="preserve">, </w:t>
+      </w:r>
+      <w:r>
+        <w:rPr>
+          <w:rStyle w:val="DataTypeTok"/>
+        </w:rPr>
+        <w:t xml:space="preserve">rseTarget =</w:t>
+      </w:r>
+      <w:r>
+        <w:rPr>
+          <w:rStyle w:val="NormalTok"/>
+        </w:rPr>
         <w:t xml:space="preserve"> </w:t>
       </w:r>
       <w:r>
         <w:rPr>
           <w:rStyle w:val="DecValTok"/>
         </w:rPr>
-        <w:t xml:space="preserve">20</w:t>
+        <w:t xml:space="preserve">1</w:t>
       </w:r>
       <w:r>
         <w:rPr>
@@ -1386,54 +1678,6 @@
         <w:rPr>
           <w:rStyle w:val="DataTypeTok"/>
         </w:rPr>
-        <w:t xml:space="preserve">aggfun =</w:t>
-      </w:r>
-      <w:r>
-        <w:rPr>
-          <w:rStyle w:val="NormalTok"/>
-        </w:rPr>
-        <w:t xml:space="preserve"> </w:t>
-      </w:r>
-      <w:r>
-        <w:rPr>
-          <w:rStyle w:val="StringTok"/>
-        </w:rPr>
-        <w:t xml:space="preserve">"max"</w:t>
-      </w:r>
-      <w:r>
-        <w:rPr>
-          <w:rStyle w:val="NormalTok"/>
-        </w:rPr>
-        <w:t xml:space="preserve">, </w:t>
-      </w:r>
-      <w:r>
-        <w:rPr>
-          <w:rStyle w:val="DataTypeTok"/>
-        </w:rPr>
-        <w:t xml:space="preserve">targsemu =</w:t>
-      </w:r>
-      <w:r>
-        <w:rPr>
-          <w:rStyle w:val="NormalTok"/>
-        </w:rPr>
-        <w:t xml:space="preserve"> </w:t>
-      </w:r>
-      <w:r>
-        <w:rPr>
-          <w:rStyle w:val="DecValTok"/>
-        </w:rPr>
-        <w:t xml:space="preserve">1</w:t>
-      </w:r>
-      <w:r>
-        <w:rPr>
-          <w:rStyle w:val="NormalTok"/>
-        </w:rPr>
-        <w:t xml:space="preserve">, </w:t>
-      </w:r>
-      <w:r>
-        <w:rPr>
-          <w:rStyle w:val="DataTypeTok"/>
-        </w:rPr>
         <w:t xml:space="preserve">verbose =</w:t>
       </w:r>
       <w:r>
@@ -1453,15 +1697,6 @@
           <w:rStyle w:val="NormalTok"/>
         </w:rPr>
         <w:t xml:space="preserve">)</w:t>
-      </w:r>
-      <w:r>
-        <w:br w:type="textWrapping"/>
-      </w:r>
-      <w:r>
-        <w:rPr>
-          <w:rStyle w:val="CommentTok"/>
-        </w:rPr>
-        <w:t xml:space="preserve"># res$nsim # predicted number of iterations needed for targsemu</w:t>
       </w:r>
       <w:r>
         <w:br w:type="textWrapping"/>
@@ -1720,7 +1955,7 @@
       <w:r>
         <w:drawing>
           <wp:inline>
-            <wp:extent cx="5334000" cy="4000499"/>
+            <wp:extent cx="5334000" cy="4000500"/>
             <wp:effectExtent b="0" l="0" r="0" t="0"/>
             <wp:docPr descr="" title="" id="1" name="Picture"/>
             <a:graphic>
@@ -1733,7 +1968,7 @@
                     </pic:cNvPicPr>
                   </pic:nvPicPr>
                   <pic:blipFill>
-                    <a:blip r:embed="rId26"/>
+                    <a:blip r:embed="rId27"/>
                     <a:stretch>
                       <a:fillRect/>
                     </a:stretch>
@@ -1741,7 +1976,7 @@
                   <pic:spPr bwMode="auto">
                     <a:xfrm>
                       <a:off x="0" y="0"/>
-                      <a:ext cx="5334000" cy="4000499"/>
+                      <a:ext cx="5334000" cy="4000500"/>
                     </a:xfrm>
                     <a:prstGeom prst="rect">
                       <a:avLst/>
@@ -1768,7 +2003,7 @@
         <w:rPr>
           <w:b/>
         </w:rPr>
-        <w:t xml:space="preserve">Figure 3</w:t>
+        <w:t xml:space="preserve">Figure 3.</w:t>
       </w:r>
       <w:r>
         <w:t xml:space="preserve"> </w:t>
@@ -1779,689 +2014,2040 @@
     </w:p>
     <w:p>
       <w:pPr>
-        <w:pStyle w:val="BodyText"/>
-      </w:pPr>
-      <w:r>
-        <w:t xml:space="preserve">Still need to understand this…</w:t>
+        <w:pStyle w:val="SourceCode"/>
+      </w:pPr>
+      <w:r>
+        <w:rPr>
+          <w:rStyle w:val="KeywordTok"/>
+        </w:rPr>
+        <w:t xml:space="preserve">par</w:t>
+      </w:r>
+      <w:r>
+        <w:rPr>
+          <w:rStyle w:val="NormalTok"/>
+        </w:rPr>
+        <w:t xml:space="preserve">(</w:t>
+      </w:r>
+      <w:r>
+        <w:rPr>
+          <w:rStyle w:val="DataTypeTok"/>
+        </w:rPr>
+        <w:t xml:space="preserve">mar=</w:t>
+      </w:r>
+      <w:r>
+        <w:rPr>
+          <w:rStyle w:val="KeywordTok"/>
+        </w:rPr>
+        <w:t xml:space="preserve">c</w:t>
+      </w:r>
+      <w:r>
+        <w:rPr>
+          <w:rStyle w:val="NormalTok"/>
+        </w:rPr>
+        <w:t xml:space="preserve">(</w:t>
+      </w:r>
+      <w:r>
+        <w:rPr>
+          <w:rStyle w:val="DecValTok"/>
+        </w:rPr>
+        <w:t xml:space="preserve">3</w:t>
+      </w:r>
+      <w:r>
+        <w:rPr>
+          <w:rStyle w:val="NormalTok"/>
+        </w:rPr>
+        <w:t xml:space="preserve">,</w:t>
+      </w:r>
+      <w:r>
+        <w:rPr>
+          <w:rStyle w:val="DecValTok"/>
+        </w:rPr>
+        <w:t xml:space="preserve">3</w:t>
+      </w:r>
+      <w:r>
+        <w:rPr>
+          <w:rStyle w:val="NormalTok"/>
+        </w:rPr>
+        <w:t xml:space="preserve">,</w:t>
+      </w:r>
+      <w:r>
+        <w:rPr>
+          <w:rStyle w:val="DecValTok"/>
+        </w:rPr>
+        <w:t xml:space="preserve">2</w:t>
+      </w:r>
+      <w:r>
+        <w:rPr>
+          <w:rStyle w:val="NormalTok"/>
+        </w:rPr>
+        <w:t xml:space="preserve">,</w:t>
+      </w:r>
+      <w:r>
+        <w:rPr>
+          <w:rStyle w:val="FloatTok"/>
+        </w:rPr>
+        <w:t xml:space="preserve">0.5</w:t>
+      </w:r>
+      <w:r>
+        <w:rPr>
+          <w:rStyle w:val="NormalTok"/>
+        </w:rPr>
+        <w:t xml:space="preserve">), </w:t>
+      </w:r>
+      <w:r>
+        <w:rPr>
+          <w:rStyle w:val="DataTypeTok"/>
+        </w:rPr>
+        <w:t xml:space="preserve">ps=</w:t>
+      </w:r>
+      <w:r>
+        <w:rPr>
+          <w:rStyle w:val="DecValTok"/>
+        </w:rPr>
+        <w:t xml:space="preserve">10</w:t>
+      </w:r>
+      <w:r>
+        <w:rPr>
+          <w:rStyle w:val="NormalTok"/>
+        </w:rPr>
+        <w:t xml:space="preserve">, </w:t>
+      </w:r>
+      <w:r>
+        <w:rPr>
+          <w:rStyle w:val="DataTypeTok"/>
+        </w:rPr>
+        <w:t xml:space="preserve">mgp =</w:t>
+      </w:r>
+      <w:r>
+        <w:rPr>
+          <w:rStyle w:val="NormalTok"/>
+        </w:rPr>
+        <w:t xml:space="preserve"> </w:t>
+      </w:r>
+      <w:r>
+        <w:rPr>
+          <w:rStyle w:val="KeywordTok"/>
+        </w:rPr>
+        <w:t xml:space="preserve">c</w:t>
+      </w:r>
+      <w:r>
+        <w:rPr>
+          <w:rStyle w:val="NormalTok"/>
+        </w:rPr>
+        <w:t xml:space="preserve">(</w:t>
+      </w:r>
+      <w:r>
+        <w:rPr>
+          <w:rStyle w:val="DecValTok"/>
+        </w:rPr>
+        <w:t xml:space="preserve">2</w:t>
+      </w:r>
+      <w:r>
+        <w:rPr>
+          <w:rStyle w:val="NormalTok"/>
+        </w:rPr>
+        <w:t xml:space="preserve">,</w:t>
+      </w:r>
+      <w:r>
+        <w:rPr>
+          <w:rStyle w:val="FloatTok"/>
+        </w:rPr>
+        <w:t xml:space="preserve">0.5</w:t>
+      </w:r>
+      <w:r>
+        <w:rPr>
+          <w:rStyle w:val="NormalTok"/>
+        </w:rPr>
+        <w:t xml:space="preserve">,</w:t>
+      </w:r>
+      <w:r>
+        <w:rPr>
+          <w:rStyle w:val="DecValTok"/>
+        </w:rPr>
+        <w:t xml:space="preserve">0</w:t>
+      </w:r>
+      <w:r>
+        <w:rPr>
+          <w:rStyle w:val="NormalTok"/>
+        </w:rPr>
+        <w:t xml:space="preserve">))</w:t>
+      </w:r>
+      <w:r>
+        <w:br w:type="textWrapping"/>
+      </w:r>
+      <w:r>
+        <w:rPr>
+          <w:rStyle w:val="CommentTok"/>
+        </w:rPr>
+        <w:t xml:space="preserve"># make dataframe of subset of ci data</w:t>
+      </w:r>
+      <w:r>
+        <w:br w:type="textWrapping"/>
+      </w:r>
+      <w:r>
+        <w:rPr>
+          <w:rStyle w:val="NormalTok"/>
+        </w:rPr>
+        <w:t xml:space="preserve">res2 &lt;-</w:t>
+      </w:r>
+      <w:r>
+        <w:rPr>
+          <w:rStyle w:val="StringTok"/>
+        </w:rPr>
+        <w:t xml:space="preserve"> </w:t>
+      </w:r>
+      <w:r>
+        <w:rPr>
+          <w:rStyle w:val="KeywordTok"/>
+        </w:rPr>
+        <w:t xml:space="preserve">expand.grid</w:t>
+      </w:r>
+      <w:r>
+        <w:rPr>
+          <w:rStyle w:val="NormalTok"/>
+        </w:rPr>
+        <w:t xml:space="preserve">(</w:t>
+      </w:r>
+      <w:r>
+        <w:rPr>
+          <w:rStyle w:val="KeywordTok"/>
+        </w:rPr>
+        <w:t xml:space="preserve">dimnames</w:t>
+      </w:r>
+      <w:r>
+        <w:rPr>
+          <w:rStyle w:val="NormalTok"/>
+        </w:rPr>
+        <w:t xml:space="preserve">(res</w:t>
+      </w:r>
+      <w:r>
+        <w:rPr>
+          <w:rStyle w:val="OperatorTok"/>
+        </w:rPr>
+        <w:t xml:space="preserve">$</w:t>
+      </w:r>
+      <w:r>
+        <w:rPr>
+          <w:rStyle w:val="NormalTok"/>
+        </w:rPr>
+        <w:t xml:space="preserve">est))</w:t>
+      </w:r>
+      <w:r>
+        <w:br w:type="textWrapping"/>
+      </w:r>
+      <w:r>
+        <w:rPr>
+          <w:rStyle w:val="NormalTok"/>
+        </w:rPr>
+        <w:t xml:space="preserve">res2</w:t>
+      </w:r>
+      <w:r>
+        <w:rPr>
+          <w:rStyle w:val="OperatorTok"/>
+        </w:rPr>
+        <w:t xml:space="preserve">$</w:t>
+      </w:r>
+      <w:r>
+        <w:rPr>
+          <w:rStyle w:val="NormalTok"/>
+        </w:rPr>
+        <w:t xml:space="preserve">niter &lt;-</w:t>
+      </w:r>
+      <w:r>
+        <w:rPr>
+          <w:rStyle w:val="StringTok"/>
+        </w:rPr>
+        <w:t xml:space="preserve"> </w:t>
+      </w:r>
+      <w:r>
+        <w:rPr>
+          <w:rStyle w:val="KeywordTok"/>
+        </w:rPr>
+        <w:t xml:space="preserve">factor</w:t>
+      </w:r>
+      <w:r>
+        <w:rPr>
+          <w:rStyle w:val="NormalTok"/>
+        </w:rPr>
+        <w:t xml:space="preserve">(</w:t>
+      </w:r>
+      <w:r>
+        <w:rPr>
+          <w:rStyle w:val="KeywordTok"/>
+        </w:rPr>
+        <w:t xml:space="preserve">round</w:t>
+      </w:r>
+      <w:r>
+        <w:rPr>
+          <w:rStyle w:val="NormalTok"/>
+        </w:rPr>
+        <w:t xml:space="preserve">(</w:t>
+      </w:r>
+      <w:r>
+        <w:rPr>
+          <w:rStyle w:val="KeywordTok"/>
+        </w:rPr>
+        <w:t xml:space="preserve">as.numeric</w:t>
+      </w:r>
+      <w:r>
+        <w:rPr>
+          <w:rStyle w:val="NormalTok"/>
+        </w:rPr>
+        <w:t xml:space="preserve">(</w:t>
+      </w:r>
+      <w:r>
+        <w:rPr>
+          <w:rStyle w:val="KeywordTok"/>
+        </w:rPr>
+        <w:t xml:space="preserve">as.character</w:t>
+      </w:r>
+      <w:r>
+        <w:rPr>
+          <w:rStyle w:val="NormalTok"/>
+        </w:rPr>
+        <w:t xml:space="preserve">(res2</w:t>
+      </w:r>
+      <w:r>
+        <w:rPr>
+          <w:rStyle w:val="OperatorTok"/>
+        </w:rPr>
+        <w:t xml:space="preserve">$</w:t>
+      </w:r>
+      <w:r>
+        <w:rPr>
+          <w:rStyle w:val="NormalTok"/>
+        </w:rPr>
+        <w:t xml:space="preserve">niter))))</w:t>
+      </w:r>
+      <w:r>
+        <w:br w:type="textWrapping"/>
+      </w:r>
+      <w:r>
+        <w:rPr>
+          <w:rStyle w:val="NormalTok"/>
+        </w:rPr>
+        <w:t xml:space="preserve">res2</w:t>
+      </w:r>
+      <w:r>
+        <w:rPr>
+          <w:rStyle w:val="OperatorTok"/>
+        </w:rPr>
+        <w:t xml:space="preserve">$</w:t>
+      </w:r>
+      <w:r>
+        <w:rPr>
+          <w:rStyle w:val="NormalTok"/>
+        </w:rPr>
+        <w:t xml:space="preserve">year &lt;-</w:t>
+      </w:r>
+      <w:r>
+        <w:rPr>
+          <w:rStyle w:val="StringTok"/>
+        </w:rPr>
+        <w:t xml:space="preserve"> </w:t>
+      </w:r>
+      <w:r>
+        <w:rPr>
+          <w:rStyle w:val="KeywordTok"/>
+        </w:rPr>
+        <w:t xml:space="preserve">as.numeric</w:t>
+      </w:r>
+      <w:r>
+        <w:rPr>
+          <w:rStyle w:val="NormalTok"/>
+        </w:rPr>
+        <w:t xml:space="preserve">(</w:t>
+      </w:r>
+      <w:r>
+        <w:rPr>
+          <w:rStyle w:val="KeywordTok"/>
+        </w:rPr>
+        <w:t xml:space="preserve">as.character</w:t>
+      </w:r>
+      <w:r>
+        <w:rPr>
+          <w:rStyle w:val="NormalTok"/>
+        </w:rPr>
+        <w:t xml:space="preserve">(res2</w:t>
+      </w:r>
+      <w:r>
+        <w:rPr>
+          <w:rStyle w:val="OperatorTok"/>
+        </w:rPr>
+        <w:t xml:space="preserve">$</w:t>
+      </w:r>
+      <w:r>
+        <w:rPr>
+          <w:rStyle w:val="NormalTok"/>
+        </w:rPr>
+        <w:t xml:space="preserve">year))</w:t>
+      </w:r>
+      <w:r>
+        <w:br w:type="textWrapping"/>
+      </w:r>
+      <w:r>
+        <w:rPr>
+          <w:rStyle w:val="NormalTok"/>
+        </w:rPr>
+        <w:t xml:space="preserve">res2</w:t>
+      </w:r>
+      <w:r>
+        <w:rPr>
+          <w:rStyle w:val="OperatorTok"/>
+        </w:rPr>
+        <w:t xml:space="preserve">$</w:t>
+      </w:r>
+      <w:r>
+        <w:rPr>
+          <w:rStyle w:val="NormalTok"/>
+        </w:rPr>
+        <w:t xml:space="preserve">est &lt;-</w:t>
+      </w:r>
+      <w:r>
+        <w:rPr>
+          <w:rStyle w:val="StringTok"/>
+        </w:rPr>
+        <w:t xml:space="preserve"> </w:t>
+      </w:r>
+      <w:r>
+        <w:rPr>
+          <w:rStyle w:val="KeywordTok"/>
+        </w:rPr>
+        <w:t xml:space="preserve">c</w:t>
+      </w:r>
+      <w:r>
+        <w:rPr>
+          <w:rStyle w:val="NormalTok"/>
+        </w:rPr>
+        <w:t xml:space="preserve">(res</w:t>
+      </w:r>
+      <w:r>
+        <w:rPr>
+          <w:rStyle w:val="OperatorTok"/>
+        </w:rPr>
+        <w:t xml:space="preserve">$</w:t>
+      </w:r>
+      <w:r>
+        <w:rPr>
+          <w:rStyle w:val="NormalTok"/>
+        </w:rPr>
+        <w:t xml:space="preserve">est)</w:t>
+      </w:r>
+      <w:r>
+        <w:br w:type="textWrapping"/>
+      </w:r>
+      <w:r>
+        <w:rPr>
+          <w:rStyle w:val="NormalTok"/>
+        </w:rPr>
+        <w:t xml:space="preserve">res2</w:t>
+      </w:r>
+      <w:r>
+        <w:rPr>
+          <w:rStyle w:val="OperatorTok"/>
+        </w:rPr>
+        <w:t xml:space="preserve">$</w:t>
+      </w:r>
+      <w:r>
+        <w:rPr>
+          <w:rStyle w:val="NormalTok"/>
+        </w:rPr>
+        <w:t xml:space="preserve">cilow &lt;-</w:t>
+      </w:r>
+      <w:r>
+        <w:rPr>
+          <w:rStyle w:val="StringTok"/>
+        </w:rPr>
+        <w:t xml:space="preserve"> </w:t>
+      </w:r>
+      <w:r>
+        <w:rPr>
+          <w:rStyle w:val="KeywordTok"/>
+        </w:rPr>
+        <w:t xml:space="preserve">c</w:t>
+      </w:r>
+      <w:r>
+        <w:rPr>
+          <w:rStyle w:val="NormalTok"/>
+        </w:rPr>
+        <w:t xml:space="preserve">(res</w:t>
+      </w:r>
+      <w:r>
+        <w:rPr>
+          <w:rStyle w:val="OperatorTok"/>
+        </w:rPr>
+        <w:t xml:space="preserve">$</w:t>
+      </w:r>
+      <w:r>
+        <w:rPr>
+          <w:rStyle w:val="NormalTok"/>
+        </w:rPr>
+        <w:t xml:space="preserve">est) </w:t>
+      </w:r>
+      <w:r>
+        <w:rPr>
+          <w:rStyle w:val="OperatorTok"/>
+        </w:rPr>
+        <w:t xml:space="preserve">-</w:t>
+      </w:r>
+      <w:r>
+        <w:rPr>
+          <w:rStyle w:val="StringTok"/>
+        </w:rPr>
+        <w:t xml:space="preserve"> </w:t>
+      </w:r>
+      <w:r>
+        <w:rPr>
+          <w:rStyle w:val="NormalTok"/>
+        </w:rPr>
+        <w:t xml:space="preserve">(</w:t>
+      </w:r>
+      <w:r>
+        <w:rPr>
+          <w:rStyle w:val="FloatTok"/>
+        </w:rPr>
+        <w:t xml:space="preserve">1.96</w:t>
+      </w:r>
+      <w:r>
+        <w:rPr>
+          <w:rStyle w:val="OperatorTok"/>
+        </w:rPr>
+        <w:t xml:space="preserve">*</w:t>
+      </w:r>
+      <w:r>
+        <w:rPr>
+          <w:rStyle w:val="KeywordTok"/>
+        </w:rPr>
+        <w:t xml:space="preserve">c</w:t>
+      </w:r>
+      <w:r>
+        <w:rPr>
+          <w:rStyle w:val="NormalTok"/>
+        </w:rPr>
+        <w:t xml:space="preserve">(res</w:t>
+      </w:r>
+      <w:r>
+        <w:rPr>
+          <w:rStyle w:val="OperatorTok"/>
+        </w:rPr>
+        <w:t xml:space="preserve">$</w:t>
+      </w:r>
+      <w:r>
+        <w:rPr>
+          <w:rStyle w:val="NormalTok"/>
+        </w:rPr>
+        <w:t xml:space="preserve">se))</w:t>
+      </w:r>
+      <w:r>
+        <w:br w:type="textWrapping"/>
+      </w:r>
+      <w:r>
+        <w:rPr>
+          <w:rStyle w:val="NormalTok"/>
+        </w:rPr>
+        <w:t xml:space="preserve">res2</w:t>
+      </w:r>
+      <w:r>
+        <w:rPr>
+          <w:rStyle w:val="OperatorTok"/>
+        </w:rPr>
+        <w:t xml:space="preserve">$</w:t>
+      </w:r>
+      <w:r>
+        <w:rPr>
+          <w:rStyle w:val="NormalTok"/>
+        </w:rPr>
+        <w:t xml:space="preserve">ciup &lt;-</w:t>
+      </w:r>
+      <w:r>
+        <w:rPr>
+          <w:rStyle w:val="StringTok"/>
+        </w:rPr>
+        <w:t xml:space="preserve"> </w:t>
+      </w:r>
+      <w:r>
+        <w:rPr>
+          <w:rStyle w:val="KeywordTok"/>
+        </w:rPr>
+        <w:t xml:space="preserve">c</w:t>
+      </w:r>
+      <w:r>
+        <w:rPr>
+          <w:rStyle w:val="NormalTok"/>
+        </w:rPr>
+        <w:t xml:space="preserve">(res</w:t>
+      </w:r>
+      <w:r>
+        <w:rPr>
+          <w:rStyle w:val="OperatorTok"/>
+        </w:rPr>
+        <w:t xml:space="preserve">$</w:t>
+      </w:r>
+      <w:r>
+        <w:rPr>
+          <w:rStyle w:val="NormalTok"/>
+        </w:rPr>
+        <w:t xml:space="preserve">est) </w:t>
+      </w:r>
+      <w:r>
+        <w:rPr>
+          <w:rStyle w:val="OperatorTok"/>
+        </w:rPr>
+        <w:t xml:space="preserve">+</w:t>
+      </w:r>
+      <w:r>
+        <w:rPr>
+          <w:rStyle w:val="StringTok"/>
+        </w:rPr>
+        <w:t xml:space="preserve"> </w:t>
+      </w:r>
+      <w:r>
+        <w:rPr>
+          <w:rStyle w:val="NormalTok"/>
+        </w:rPr>
+        <w:t xml:space="preserve">(</w:t>
+      </w:r>
+      <w:r>
+        <w:rPr>
+          <w:rStyle w:val="FloatTok"/>
+        </w:rPr>
+        <w:t xml:space="preserve">1.96</w:t>
+      </w:r>
+      <w:r>
+        <w:rPr>
+          <w:rStyle w:val="OperatorTok"/>
+        </w:rPr>
+        <w:t xml:space="preserve">*</w:t>
+      </w:r>
+      <w:r>
+        <w:rPr>
+          <w:rStyle w:val="KeywordTok"/>
+        </w:rPr>
+        <w:t xml:space="preserve">c</w:t>
+      </w:r>
+      <w:r>
+        <w:rPr>
+          <w:rStyle w:val="NormalTok"/>
+        </w:rPr>
+        <w:t xml:space="preserve">(res</w:t>
+      </w:r>
+      <w:r>
+        <w:rPr>
+          <w:rStyle w:val="OperatorTok"/>
+        </w:rPr>
+        <w:t xml:space="preserve">$</w:t>
+      </w:r>
+      <w:r>
+        <w:rPr>
+          <w:rStyle w:val="NormalTok"/>
+        </w:rPr>
+        <w:t xml:space="preserve">se))</w:t>
+      </w:r>
+      <w:r>
+        <w:br w:type="textWrapping"/>
+      </w:r>
+      <w:r>
+        <w:rPr>
+          <w:rStyle w:val="CommentTok"/>
+        </w:rPr>
+        <w:t xml:space="preserve"># res2$cilow &lt;- c(res$cilow)</w:t>
+      </w:r>
+      <w:r>
+        <w:br w:type="textWrapping"/>
+      </w:r>
+      <w:r>
+        <w:rPr>
+          <w:rStyle w:val="CommentTok"/>
+        </w:rPr>
+        <w:t xml:space="preserve"># res2$ciup &lt;- c(res$ciup)</w:t>
+      </w:r>
+      <w:r>
+        <w:br w:type="textWrapping"/>
+      </w:r>
+      <w:r>
+        <w:rPr>
+          <w:rStyle w:val="NormalTok"/>
+        </w:rPr>
+        <w:t xml:space="preserve">res2 &lt;-</w:t>
+      </w:r>
+      <w:r>
+        <w:rPr>
+          <w:rStyle w:val="StringTok"/>
+        </w:rPr>
+        <w:t xml:space="preserve"> </w:t>
+      </w:r>
+      <w:r>
+        <w:rPr>
+          <w:rStyle w:val="KeywordTok"/>
+        </w:rPr>
+        <w:t xml:space="preserve">subset</w:t>
+      </w:r>
+      <w:r>
+        <w:rPr>
+          <w:rStyle w:val="NormalTok"/>
+        </w:rPr>
+        <w:t xml:space="preserve">(res2, niter </w:t>
+      </w:r>
+      <w:r>
+        <w:rPr>
+          <w:rStyle w:val="OperatorTok"/>
+        </w:rPr>
+        <w:t xml:space="preserve">%in%</w:t>
+      </w:r>
+      <w:r>
+        <w:rPr>
+          <w:rStyle w:val="StringTok"/>
+        </w:rPr>
+        <w:t xml:space="preserve"> </w:t>
+      </w:r>
+      <w:r>
+        <w:rPr>
+          <w:rStyle w:val="KeywordTok"/>
+        </w:rPr>
+        <w:t xml:space="preserve">levels</w:t>
+      </w:r>
+      <w:r>
+        <w:rPr>
+          <w:rStyle w:val="NormalTok"/>
+        </w:rPr>
+        <w:t xml:space="preserve">(res2</w:t>
+      </w:r>
+      <w:r>
+        <w:rPr>
+          <w:rStyle w:val="OperatorTok"/>
+        </w:rPr>
+        <w:t xml:space="preserve">$</w:t>
+      </w:r>
+      <w:r>
+        <w:rPr>
+          <w:rStyle w:val="NormalTok"/>
+        </w:rPr>
+        <w:t xml:space="preserve">niter)[</w:t>
+      </w:r>
+      <w:r>
+        <w:rPr>
+          <w:rStyle w:val="KeywordTok"/>
+        </w:rPr>
+        <w:t xml:space="preserve">c</w:t>
+      </w:r>
+      <w:r>
+        <w:rPr>
+          <w:rStyle w:val="NormalTok"/>
+        </w:rPr>
+        <w:t xml:space="preserve">(</w:t>
+      </w:r>
+      <w:r>
+        <w:rPr>
+          <w:rStyle w:val="DecValTok"/>
+        </w:rPr>
+        <w:t xml:space="preserve">1</w:t>
+      </w:r>
+      <w:r>
+        <w:rPr>
+          <w:rStyle w:val="NormalTok"/>
+        </w:rPr>
+        <w:t xml:space="preserve">,</w:t>
+      </w:r>
+      <w:r>
+        <w:rPr>
+          <w:rStyle w:val="DecValTok"/>
+        </w:rPr>
+        <w:t xml:space="preserve">10</w:t>
+      </w:r>
+      <w:r>
+        <w:rPr>
+          <w:rStyle w:val="NormalTok"/>
+        </w:rPr>
+        <w:t xml:space="preserve">,</w:t>
+      </w:r>
+      <w:r>
+        <w:rPr>
+          <w:rStyle w:val="DecValTok"/>
+        </w:rPr>
+        <w:t xml:space="preserve">20</w:t>
+      </w:r>
+      <w:r>
+        <w:rPr>
+          <w:rStyle w:val="NormalTok"/>
+        </w:rPr>
+        <w:t xml:space="preserve">)])</w:t>
+      </w:r>
+      <w:r>
+        <w:br w:type="textWrapping"/>
+      </w:r>
+      <w:r>
+        <w:br w:type="textWrapping"/>
+      </w:r>
+      <w:r>
+        <w:rPr>
+          <w:rStyle w:val="NormalTok"/>
+        </w:rPr>
+        <w:t xml:space="preserve">res3 &lt;-</w:t>
+      </w:r>
+      <w:r>
+        <w:rPr>
+          <w:rStyle w:val="StringTok"/>
+        </w:rPr>
+        <w:t xml:space="preserve"> </w:t>
+      </w:r>
+      <w:r>
+        <w:rPr>
+          <w:rStyle w:val="KeywordTok"/>
+        </w:rPr>
+        <w:t xml:space="preserve">as.data.frame</w:t>
+      </w:r>
+      <w:r>
+        <w:rPr>
+          <w:rStyle w:val="NormalTok"/>
+        </w:rPr>
+        <w:t xml:space="preserve">(</w:t>
+      </w:r>
+      <w:r>
+        <w:rPr>
+          <w:rStyle w:val="KeywordTok"/>
+        </w:rPr>
+        <w:t xml:space="preserve">rbind</w:t>
+      </w:r>
+      <w:r>
+        <w:rPr>
+          <w:rStyle w:val="NormalTok"/>
+        </w:rPr>
+        <w:t xml:space="preserve">(</w:t>
+      </w:r>
+      <w:r>
+        <w:br w:type="textWrapping"/>
+      </w:r>
+      <w:r>
+        <w:rPr>
+          <w:rStyle w:val="NormalTok"/>
+        </w:rPr>
+        <w:t xml:space="preserve">  </w:t>
+      </w:r>
+      <w:r>
+        <w:rPr>
+          <w:rStyle w:val="KeywordTok"/>
+        </w:rPr>
+        <w:t xml:space="preserve">as.matrix</w:t>
+      </w:r>
+      <w:r>
+        <w:rPr>
+          <w:rStyle w:val="NormalTok"/>
+        </w:rPr>
+        <w:t xml:space="preserve">(res2[,</w:t>
+      </w:r>
+      <w:r>
+        <w:rPr>
+          <w:rStyle w:val="KeywordTok"/>
+        </w:rPr>
+        <w:t xml:space="preserve">c</w:t>
+      </w:r>
+      <w:r>
+        <w:rPr>
+          <w:rStyle w:val="NormalTok"/>
+        </w:rPr>
+        <w:t xml:space="preserve">(</w:t>
+      </w:r>
+      <w:r>
+        <w:rPr>
+          <w:rStyle w:val="StringTok"/>
+        </w:rPr>
+        <w:t xml:space="preserve">"year"</w:t>
+      </w:r>
+      <w:r>
+        <w:rPr>
+          <w:rStyle w:val="NormalTok"/>
+        </w:rPr>
+        <w:t xml:space="preserve">, </w:t>
+      </w:r>
+      <w:r>
+        <w:rPr>
+          <w:rStyle w:val="StringTok"/>
+        </w:rPr>
+        <w:t xml:space="preserve">"quant"</w:t>
+      </w:r>
+      <w:r>
+        <w:rPr>
+          <w:rStyle w:val="NormalTok"/>
+        </w:rPr>
+        <w:t xml:space="preserve">, </w:t>
+      </w:r>
+      <w:r>
+        <w:rPr>
+          <w:rStyle w:val="StringTok"/>
+        </w:rPr>
+        <w:t xml:space="preserve">"niter"</w:t>
+      </w:r>
+      <w:r>
+        <w:rPr>
+          <w:rStyle w:val="NormalTok"/>
+        </w:rPr>
+        <w:t xml:space="preserve">, </w:t>
+      </w:r>
+      <w:r>
+        <w:rPr>
+          <w:rStyle w:val="StringTok"/>
+        </w:rPr>
+        <w:t xml:space="preserve">"cilow"</w:t>
+      </w:r>
+      <w:r>
+        <w:rPr>
+          <w:rStyle w:val="NormalTok"/>
+        </w:rPr>
+        <w:t xml:space="preserve">)]),</w:t>
+      </w:r>
+      <w:r>
+        <w:br w:type="textWrapping"/>
+      </w:r>
+      <w:r>
+        <w:rPr>
+          <w:rStyle w:val="NormalTok"/>
+        </w:rPr>
+        <w:t xml:space="preserve">  </w:t>
+      </w:r>
+      <w:r>
+        <w:rPr>
+          <w:rStyle w:val="KeywordTok"/>
+        </w:rPr>
+        <w:t xml:space="preserve">as.matrix</w:t>
+      </w:r>
+      <w:r>
+        <w:rPr>
+          <w:rStyle w:val="NormalTok"/>
+        </w:rPr>
+        <w:t xml:space="preserve">(res2[</w:t>
+      </w:r>
+      <w:r>
+        <w:rPr>
+          <w:rStyle w:val="KeywordTok"/>
+        </w:rPr>
+        <w:t xml:space="preserve">rev</w:t>
+      </w:r>
+      <w:r>
+        <w:rPr>
+          <w:rStyle w:val="NormalTok"/>
+        </w:rPr>
+        <w:t xml:space="preserve">(</w:t>
+      </w:r>
+      <w:r>
+        <w:rPr>
+          <w:rStyle w:val="KeywordTok"/>
+        </w:rPr>
+        <w:t xml:space="preserve">seq</w:t>
+      </w:r>
+      <w:r>
+        <w:rPr>
+          <w:rStyle w:val="NormalTok"/>
+        </w:rPr>
+        <w:t xml:space="preserve">(</w:t>
+      </w:r>
+      <w:r>
+        <w:rPr>
+          <w:rStyle w:val="KeywordTok"/>
+        </w:rPr>
+        <w:t xml:space="preserve">nrow</w:t>
+      </w:r>
+      <w:r>
+        <w:rPr>
+          <w:rStyle w:val="NormalTok"/>
+        </w:rPr>
+        <w:t xml:space="preserve">(res2))),</w:t>
+      </w:r>
+      <w:r>
+        <w:rPr>
+          <w:rStyle w:val="KeywordTok"/>
+        </w:rPr>
+        <w:t xml:space="preserve">c</w:t>
+      </w:r>
+      <w:r>
+        <w:rPr>
+          <w:rStyle w:val="NormalTok"/>
+        </w:rPr>
+        <w:t xml:space="preserve">(</w:t>
+      </w:r>
+      <w:r>
+        <w:rPr>
+          <w:rStyle w:val="StringTok"/>
+        </w:rPr>
+        <w:t xml:space="preserve">"year"</w:t>
+      </w:r>
+      <w:r>
+        <w:rPr>
+          <w:rStyle w:val="NormalTok"/>
+        </w:rPr>
+        <w:t xml:space="preserve">, </w:t>
+      </w:r>
+      <w:r>
+        <w:rPr>
+          <w:rStyle w:val="StringTok"/>
+        </w:rPr>
+        <w:t xml:space="preserve">"quant"</w:t>
+      </w:r>
+      <w:r>
+        <w:rPr>
+          <w:rStyle w:val="NormalTok"/>
+        </w:rPr>
+        <w:t xml:space="preserve">, </w:t>
+      </w:r>
+      <w:r>
+        <w:rPr>
+          <w:rStyle w:val="StringTok"/>
+        </w:rPr>
+        <w:t xml:space="preserve">"niter"</w:t>
+      </w:r>
+      <w:r>
+        <w:rPr>
+          <w:rStyle w:val="NormalTok"/>
+        </w:rPr>
+        <w:t xml:space="preserve">, </w:t>
+      </w:r>
+      <w:r>
+        <w:rPr>
+          <w:rStyle w:val="StringTok"/>
+        </w:rPr>
+        <w:t xml:space="preserve">"ciup"</w:t>
+      </w:r>
+      <w:r>
+        <w:rPr>
+          <w:rStyle w:val="NormalTok"/>
+        </w:rPr>
+        <w:t xml:space="preserve">)])))</w:t>
+      </w:r>
+      <w:r>
+        <w:br w:type="textWrapping"/>
+      </w:r>
+      <w:r>
+        <w:rPr>
+          <w:rStyle w:val="KeywordTok"/>
+        </w:rPr>
+        <w:t xml:space="preserve">names</w:t>
+      </w:r>
+      <w:r>
+        <w:rPr>
+          <w:rStyle w:val="NormalTok"/>
+        </w:rPr>
+        <w:t xml:space="preserve">(res3) &lt;-</w:t>
+      </w:r>
+      <w:r>
+        <w:rPr>
+          <w:rStyle w:val="StringTok"/>
+        </w:rPr>
+        <w:t xml:space="preserve"> </w:t>
+      </w:r>
+      <w:r>
+        <w:rPr>
+          <w:rStyle w:val="KeywordTok"/>
+        </w:rPr>
+        <w:t xml:space="preserve">c</w:t>
+      </w:r>
+      <w:r>
+        <w:rPr>
+          <w:rStyle w:val="NormalTok"/>
+        </w:rPr>
+        <w:t xml:space="preserve">(</w:t>
+      </w:r>
+      <w:r>
+        <w:rPr>
+          <w:rStyle w:val="StringTok"/>
+        </w:rPr>
+        <w:t xml:space="preserve">"year"</w:t>
+      </w:r>
+      <w:r>
+        <w:rPr>
+          <w:rStyle w:val="NormalTok"/>
+        </w:rPr>
+        <w:t xml:space="preserve">, </w:t>
+      </w:r>
+      <w:r>
+        <w:rPr>
+          <w:rStyle w:val="StringTok"/>
+        </w:rPr>
+        <w:t xml:space="preserve">"quant"</w:t>
+      </w:r>
+      <w:r>
+        <w:rPr>
+          <w:rStyle w:val="NormalTok"/>
+        </w:rPr>
+        <w:t xml:space="preserve">, </w:t>
+      </w:r>
+      <w:r>
+        <w:rPr>
+          <w:rStyle w:val="StringTok"/>
+        </w:rPr>
+        <w:t xml:space="preserve">"niter"</w:t>
+      </w:r>
+      <w:r>
+        <w:rPr>
+          <w:rStyle w:val="NormalTok"/>
+        </w:rPr>
+        <w:t xml:space="preserve">, </w:t>
+      </w:r>
+      <w:r>
+        <w:rPr>
+          <w:rStyle w:val="StringTok"/>
+        </w:rPr>
+        <w:t xml:space="preserve">"ci"</w:t>
+      </w:r>
+      <w:r>
+        <w:rPr>
+          <w:rStyle w:val="NormalTok"/>
+        </w:rPr>
+        <w:t xml:space="preserve">)</w:t>
+      </w:r>
+      <w:r>
+        <w:br w:type="textWrapping"/>
+      </w:r>
+      <w:r>
+        <w:rPr>
+          <w:rStyle w:val="NormalTok"/>
+        </w:rPr>
+        <w:t xml:space="preserve">res3</w:t>
+      </w:r>
+      <w:r>
+        <w:rPr>
+          <w:rStyle w:val="OperatorTok"/>
+        </w:rPr>
+        <w:t xml:space="preserve">$</w:t>
+      </w:r>
+      <w:r>
+        <w:rPr>
+          <w:rStyle w:val="NormalTok"/>
+        </w:rPr>
+        <w:t xml:space="preserve">year &lt;-</w:t>
+      </w:r>
+      <w:r>
+        <w:rPr>
+          <w:rStyle w:val="StringTok"/>
+        </w:rPr>
+        <w:t xml:space="preserve"> </w:t>
+      </w:r>
+      <w:r>
+        <w:rPr>
+          <w:rStyle w:val="KeywordTok"/>
+        </w:rPr>
+        <w:t xml:space="preserve">as.numeric</w:t>
+      </w:r>
+      <w:r>
+        <w:rPr>
+          <w:rStyle w:val="NormalTok"/>
+        </w:rPr>
+        <w:t xml:space="preserve">(</w:t>
+      </w:r>
+      <w:r>
+        <w:rPr>
+          <w:rStyle w:val="KeywordTok"/>
+        </w:rPr>
+        <w:t xml:space="preserve">as.character</w:t>
+      </w:r>
+      <w:r>
+        <w:rPr>
+          <w:rStyle w:val="NormalTok"/>
+        </w:rPr>
+        <w:t xml:space="preserve">(res3</w:t>
+      </w:r>
+      <w:r>
+        <w:rPr>
+          <w:rStyle w:val="OperatorTok"/>
+        </w:rPr>
+        <w:t xml:space="preserve">$</w:t>
+      </w:r>
+      <w:r>
+        <w:rPr>
+          <w:rStyle w:val="NormalTok"/>
+        </w:rPr>
+        <w:t xml:space="preserve">year))</w:t>
+      </w:r>
+      <w:r>
+        <w:br w:type="textWrapping"/>
+      </w:r>
+      <w:r>
+        <w:rPr>
+          <w:rStyle w:val="NormalTok"/>
+        </w:rPr>
+        <w:t xml:space="preserve">res3</w:t>
+      </w:r>
+      <w:r>
+        <w:rPr>
+          <w:rStyle w:val="OperatorTok"/>
+        </w:rPr>
+        <w:t xml:space="preserve">$</w:t>
+      </w:r>
+      <w:r>
+        <w:rPr>
+          <w:rStyle w:val="NormalTok"/>
+        </w:rPr>
+        <w:t xml:space="preserve">ci &lt;-</w:t>
+      </w:r>
+      <w:r>
+        <w:rPr>
+          <w:rStyle w:val="StringTok"/>
+        </w:rPr>
+        <w:t xml:space="preserve"> </w:t>
+      </w:r>
+      <w:r>
+        <w:rPr>
+          <w:rStyle w:val="KeywordTok"/>
+        </w:rPr>
+        <w:t xml:space="preserve">as.numeric</w:t>
+      </w:r>
+      <w:r>
+        <w:rPr>
+          <w:rStyle w:val="NormalTok"/>
+        </w:rPr>
+        <w:t xml:space="preserve">(</w:t>
+      </w:r>
+      <w:r>
+        <w:rPr>
+          <w:rStyle w:val="KeywordTok"/>
+        </w:rPr>
+        <w:t xml:space="preserve">as.character</w:t>
+      </w:r>
+      <w:r>
+        <w:rPr>
+          <w:rStyle w:val="NormalTok"/>
+        </w:rPr>
+        <w:t xml:space="preserve">(res3</w:t>
+      </w:r>
+      <w:r>
+        <w:rPr>
+          <w:rStyle w:val="OperatorTok"/>
+        </w:rPr>
+        <w:t xml:space="preserve">$</w:t>
+      </w:r>
+      <w:r>
+        <w:rPr>
+          <w:rStyle w:val="NormalTok"/>
+        </w:rPr>
+        <w:t xml:space="preserve">ci))</w:t>
+      </w:r>
+      <w:r>
+        <w:br w:type="textWrapping"/>
+      </w:r>
+      <w:r>
+        <w:rPr>
+          <w:rStyle w:val="NormalTok"/>
+        </w:rPr>
+        <w:t xml:space="preserve">res3</w:t>
+      </w:r>
+      <w:r>
+        <w:rPr>
+          <w:rStyle w:val="OperatorTok"/>
+        </w:rPr>
+        <w:t xml:space="preserve">$</w:t>
+      </w:r>
+      <w:r>
+        <w:rPr>
+          <w:rStyle w:val="NormalTok"/>
+        </w:rPr>
+        <w:t xml:space="preserve">niter &lt;-</w:t>
+      </w:r>
+      <w:r>
+        <w:rPr>
+          <w:rStyle w:val="StringTok"/>
+        </w:rPr>
+        <w:t xml:space="preserve"> </w:t>
+      </w:r>
+      <w:r>
+        <w:rPr>
+          <w:rStyle w:val="KeywordTok"/>
+        </w:rPr>
+        <w:t xml:space="preserve">factor</w:t>
+      </w:r>
+      <w:r>
+        <w:rPr>
+          <w:rStyle w:val="NormalTok"/>
+        </w:rPr>
+        <w:t xml:space="preserve">(res3</w:t>
+      </w:r>
+      <w:r>
+        <w:rPr>
+          <w:rStyle w:val="OperatorTok"/>
+        </w:rPr>
+        <w:t xml:space="preserve">$</w:t>
+      </w:r>
+      <w:r>
+        <w:rPr>
+          <w:rStyle w:val="NormalTok"/>
+        </w:rPr>
+        <w:t xml:space="preserve">niter, </w:t>
+      </w:r>
+      <w:r>
+        <w:br w:type="textWrapping"/>
+      </w:r>
+      <w:r>
+        <w:rPr>
+          <w:rStyle w:val="NormalTok"/>
+        </w:rPr>
+        <w:t xml:space="preserve">  </w:t>
+      </w:r>
+      <w:r>
+        <w:rPr>
+          <w:rStyle w:val="DataTypeTok"/>
+        </w:rPr>
+        <w:t xml:space="preserve">levels =</w:t>
+      </w:r>
+      <w:r>
+        <w:rPr>
+          <w:rStyle w:val="NormalTok"/>
+        </w:rPr>
+        <w:t xml:space="preserve"> </w:t>
+      </w:r>
+      <w:r>
+        <w:rPr>
+          <w:rStyle w:val="KeywordTok"/>
+        </w:rPr>
+        <w:t xml:space="preserve">ac</w:t>
+      </w:r>
+      <w:r>
+        <w:rPr>
+          <w:rStyle w:val="NormalTok"/>
+        </w:rPr>
+        <w:t xml:space="preserve">(</w:t>
+      </w:r>
+      <w:r>
+        <w:rPr>
+          <w:rStyle w:val="KeywordTok"/>
+        </w:rPr>
+        <w:t xml:space="preserve">sort</w:t>
+      </w:r>
+      <w:r>
+        <w:rPr>
+          <w:rStyle w:val="NormalTok"/>
+        </w:rPr>
+        <w:t xml:space="preserve">(</w:t>
+      </w:r>
+      <w:r>
+        <w:rPr>
+          <w:rStyle w:val="KeywordTok"/>
+        </w:rPr>
+        <w:t xml:space="preserve">as.numeric</w:t>
+      </w:r>
+      <w:r>
+        <w:rPr>
+          <w:rStyle w:val="NormalTok"/>
+        </w:rPr>
+        <w:t xml:space="preserve">(</w:t>
+      </w:r>
+      <w:r>
+        <w:rPr>
+          <w:rStyle w:val="KeywordTok"/>
+        </w:rPr>
+        <w:t xml:space="preserve">ac</w:t>
+      </w:r>
+      <w:r>
+        <w:rPr>
+          <w:rStyle w:val="NormalTok"/>
+        </w:rPr>
+        <w:t xml:space="preserve">(</w:t>
+      </w:r>
+      <w:r>
+        <w:rPr>
+          <w:rStyle w:val="KeywordTok"/>
+        </w:rPr>
+        <w:t xml:space="preserve">levels</w:t>
+      </w:r>
+      <w:r>
+        <w:rPr>
+          <w:rStyle w:val="NormalTok"/>
+        </w:rPr>
+        <w:t xml:space="preserve">(res3</w:t>
+      </w:r>
+      <w:r>
+        <w:rPr>
+          <w:rStyle w:val="OperatorTok"/>
+        </w:rPr>
+        <w:t xml:space="preserve">$</w:t>
+      </w:r>
+      <w:r>
+        <w:rPr>
+          <w:rStyle w:val="NormalTok"/>
+        </w:rPr>
+        <w:t xml:space="preserve">niter))))) )</w:t>
+      </w:r>
+      <w:r>
+        <w:br w:type="textWrapping"/>
+      </w:r>
+      <w:r>
+        <w:br w:type="textWrapping"/>
+      </w:r>
+      <w:r>
+        <w:rPr>
+          <w:rStyle w:val="NormalTok"/>
+        </w:rPr>
+        <w:t xml:space="preserve">Qs &lt;-</w:t>
+      </w:r>
+      <w:r>
+        <w:rPr>
+          <w:rStyle w:val="StringTok"/>
+        </w:rPr>
+        <w:t xml:space="preserve"> </w:t>
+      </w:r>
+      <w:r>
+        <w:rPr>
+          <w:rStyle w:val="KeywordTok"/>
+        </w:rPr>
+        <w:t xml:space="preserve">apply</w:t>
+      </w:r>
+      <w:r>
+        <w:rPr>
+          <w:rStyle w:val="NormalTok"/>
+        </w:rPr>
+        <w:t xml:space="preserve">(X, </w:t>
+      </w:r>
+      <w:r>
+        <w:rPr>
+          <w:rStyle w:val="DecValTok"/>
+        </w:rPr>
+        <w:t xml:space="preserve">1</w:t>
+      </w:r>
+      <w:r>
+        <w:rPr>
+          <w:rStyle w:val="NormalTok"/>
+        </w:rPr>
+        <w:t xml:space="preserve">, quantile, </w:t>
+      </w:r>
+      <w:r>
+        <w:rPr>
+          <w:rStyle w:val="DataTypeTok"/>
+        </w:rPr>
+        <w:t xml:space="preserve">prob =</w:t>
+      </w:r>
+      <w:r>
+        <w:rPr>
+          <w:rStyle w:val="NormalTok"/>
+        </w:rPr>
+        <w:t xml:space="preserve"> </w:t>
+      </w:r>
+      <w:r>
+        <w:rPr>
+          <w:rStyle w:val="KeywordTok"/>
+        </w:rPr>
+        <w:t xml:space="preserve">as.numeric</w:t>
+      </w:r>
+      <w:r>
+        <w:rPr>
+          <w:rStyle w:val="NormalTok"/>
+        </w:rPr>
+        <w:t xml:space="preserve">(</w:t>
+      </w:r>
+      <w:r>
+        <w:rPr>
+          <w:rStyle w:val="KeywordTok"/>
+        </w:rPr>
+        <w:t xml:space="preserve">levels</w:t>
+      </w:r>
+      <w:r>
+        <w:rPr>
+          <w:rStyle w:val="NormalTok"/>
+        </w:rPr>
+        <w:t xml:space="preserve">(res3</w:t>
+      </w:r>
+      <w:r>
+        <w:rPr>
+          <w:rStyle w:val="OperatorTok"/>
+        </w:rPr>
+        <w:t xml:space="preserve">$</w:t>
+      </w:r>
+      <w:r>
+        <w:rPr>
+          <w:rStyle w:val="NormalTok"/>
+        </w:rPr>
+        <w:t xml:space="preserve">quant)))</w:t>
+      </w:r>
+      <w:r>
+        <w:br w:type="textWrapping"/>
+      </w:r>
+      <w:r>
+        <w:rPr>
+          <w:rStyle w:val="KeywordTok"/>
+        </w:rPr>
+        <w:t xml:space="preserve">plot</w:t>
+      </w:r>
+      <w:r>
+        <w:rPr>
+          <w:rStyle w:val="NormalTok"/>
+        </w:rPr>
+        <w:t xml:space="preserve">(ci </w:t>
+      </w:r>
+      <w:r>
+        <w:rPr>
+          <w:rStyle w:val="OperatorTok"/>
+        </w:rPr>
+        <w:t xml:space="preserve">~</w:t>
+      </w:r>
+      <w:r>
+        <w:rPr>
+          <w:rStyle w:val="StringTok"/>
+        </w:rPr>
+        <w:t xml:space="preserve"> </w:t>
+      </w:r>
+      <w:r>
+        <w:rPr>
+          <w:rStyle w:val="NormalTok"/>
+        </w:rPr>
+        <w:t xml:space="preserve">year, </w:t>
+      </w:r>
+      <w:r>
+        <w:rPr>
+          <w:rStyle w:val="DataTypeTok"/>
+        </w:rPr>
+        <w:t xml:space="preserve">data =</w:t>
+      </w:r>
+      <w:r>
+        <w:rPr>
+          <w:rStyle w:val="NormalTok"/>
+        </w:rPr>
+        <w:t xml:space="preserve"> res3, </w:t>
+      </w:r>
+      <w:r>
+        <w:rPr>
+          <w:rStyle w:val="DataTypeTok"/>
+        </w:rPr>
+        <w:t xml:space="preserve">ylim =</w:t>
+      </w:r>
+      <w:r>
+        <w:rPr>
+          <w:rStyle w:val="NormalTok"/>
+        </w:rPr>
+        <w:t xml:space="preserve"> </w:t>
+      </w:r>
+      <w:r>
+        <w:rPr>
+          <w:rStyle w:val="KeywordTok"/>
+        </w:rPr>
+        <w:t xml:space="preserve">range</w:t>
+      </w:r>
+      <w:r>
+        <w:rPr>
+          <w:rStyle w:val="NormalTok"/>
+        </w:rPr>
+        <w:t xml:space="preserve">(ci), </w:t>
+      </w:r>
+      <w:r>
+        <w:rPr>
+          <w:rStyle w:val="DataTypeTok"/>
+        </w:rPr>
+        <w:t xml:space="preserve">t=</w:t>
+      </w:r>
+      <w:r>
+        <w:rPr>
+          <w:rStyle w:val="StringTok"/>
+        </w:rPr>
+        <w:t xml:space="preserve">"n"</w:t>
+      </w:r>
+      <w:r>
+        <w:rPr>
+          <w:rStyle w:val="NormalTok"/>
+        </w:rPr>
+        <w:t xml:space="preserve">)</w:t>
+      </w:r>
+      <w:r>
+        <w:br w:type="textWrapping"/>
+      </w:r>
+      <w:r>
+        <w:rPr>
+          <w:rStyle w:val="NormalTok"/>
+        </w:rPr>
+        <w:t xml:space="preserve">COL =</w:t>
+      </w:r>
+      <w:r>
+        <w:rPr>
+          <w:rStyle w:val="StringTok"/>
+        </w:rPr>
+        <w:t xml:space="preserve"> </w:t>
+      </w:r>
+      <w:r>
+        <w:rPr>
+          <w:rStyle w:val="KeywordTok"/>
+        </w:rPr>
+        <w:t xml:space="preserve">rainbow</w:t>
+      </w:r>
+      <w:r>
+        <w:rPr>
+          <w:rStyle w:val="NormalTok"/>
+        </w:rPr>
+        <w:t xml:space="preserve">(</w:t>
+      </w:r>
+      <w:r>
+        <w:rPr>
+          <w:rStyle w:val="DecValTok"/>
+        </w:rPr>
+        <w:t xml:space="preserve">5</w:t>
+      </w:r>
+      <w:r>
+        <w:rPr>
+          <w:rStyle w:val="NormalTok"/>
+        </w:rPr>
+        <w:t xml:space="preserve">)</w:t>
+      </w:r>
+      <w:r>
+        <w:br w:type="textWrapping"/>
+      </w:r>
+      <w:r>
+        <w:rPr>
+          <w:rStyle w:val="ControlFlowTok"/>
+        </w:rPr>
+        <w:t xml:space="preserve">for</w:t>
+      </w:r>
+      <w:r>
+        <w:rPr>
+          <w:rStyle w:val="NormalTok"/>
+        </w:rPr>
+        <w:t xml:space="preserve">(i </w:t>
+      </w:r>
+      <w:r>
+        <w:rPr>
+          <w:rStyle w:val="ControlFlowTok"/>
+        </w:rPr>
+        <w:t xml:space="preserve">in</w:t>
+      </w:r>
+      <w:r>
+        <w:rPr>
+          <w:rStyle w:val="NormalTok"/>
+        </w:rPr>
+        <w:t xml:space="preserve"> </w:t>
+      </w:r>
+      <w:r>
+        <w:rPr>
+          <w:rStyle w:val="KeywordTok"/>
+        </w:rPr>
+        <w:t xml:space="preserve">seq</w:t>
+      </w:r>
+      <w:r>
+        <w:rPr>
+          <w:rStyle w:val="NormalTok"/>
+        </w:rPr>
+        <w:t xml:space="preserve">(</w:t>
+      </w:r>
+      <w:r>
+        <w:rPr>
+          <w:rStyle w:val="KeywordTok"/>
+        </w:rPr>
+        <w:t xml:space="preserve">levels</w:t>
+      </w:r>
+      <w:r>
+        <w:rPr>
+          <w:rStyle w:val="NormalTok"/>
+        </w:rPr>
+        <w:t xml:space="preserve">(res3</w:t>
+      </w:r>
+      <w:r>
+        <w:rPr>
+          <w:rStyle w:val="OperatorTok"/>
+        </w:rPr>
+        <w:t xml:space="preserve">$</w:t>
+      </w:r>
+      <w:r>
+        <w:rPr>
+          <w:rStyle w:val="NormalTok"/>
+        </w:rPr>
+        <w:t xml:space="preserve">quant))){</w:t>
+      </w:r>
+      <w:r>
+        <w:br w:type="textWrapping"/>
+      </w:r>
+      <w:r>
+        <w:rPr>
+          <w:rStyle w:val="NormalTok"/>
+        </w:rPr>
+        <w:t xml:space="preserve">  </w:t>
+      </w:r>
+      <w:r>
+        <w:rPr>
+          <w:rStyle w:val="ControlFlowTok"/>
+        </w:rPr>
+        <w:t xml:space="preserve">for</w:t>
+      </w:r>
+      <w:r>
+        <w:rPr>
+          <w:rStyle w:val="NormalTok"/>
+        </w:rPr>
+        <w:t xml:space="preserve">(j </w:t>
+      </w:r>
+      <w:r>
+        <w:rPr>
+          <w:rStyle w:val="ControlFlowTok"/>
+        </w:rPr>
+        <w:t xml:space="preserve">in</w:t>
+      </w:r>
+      <w:r>
+        <w:rPr>
+          <w:rStyle w:val="NormalTok"/>
+        </w:rPr>
+        <w:t xml:space="preserve"> </w:t>
+      </w:r>
+      <w:r>
+        <w:rPr>
+          <w:rStyle w:val="KeywordTok"/>
+        </w:rPr>
+        <w:t xml:space="preserve">seq</w:t>
+      </w:r>
+      <w:r>
+        <w:rPr>
+          <w:rStyle w:val="NormalTok"/>
+        </w:rPr>
+        <w:t xml:space="preserve">(</w:t>
+      </w:r>
+      <w:r>
+        <w:rPr>
+          <w:rStyle w:val="KeywordTok"/>
+        </w:rPr>
+        <w:t xml:space="preserve">levels</w:t>
+      </w:r>
+      <w:r>
+        <w:rPr>
+          <w:rStyle w:val="NormalTok"/>
+        </w:rPr>
+        <w:t xml:space="preserve">(res3</w:t>
+      </w:r>
+      <w:r>
+        <w:rPr>
+          <w:rStyle w:val="OperatorTok"/>
+        </w:rPr>
+        <w:t xml:space="preserve">$</w:t>
+      </w:r>
+      <w:r>
+        <w:rPr>
+          <w:rStyle w:val="NormalTok"/>
+        </w:rPr>
+        <w:t xml:space="preserve">niter))){</w:t>
+      </w:r>
+      <w:r>
+        <w:br w:type="textWrapping"/>
+      </w:r>
+      <w:r>
+        <w:rPr>
+          <w:rStyle w:val="NormalTok"/>
+        </w:rPr>
+        <w:t xml:space="preserve">    dat.ij =</w:t>
+      </w:r>
+      <w:r>
+        <w:rPr>
+          <w:rStyle w:val="StringTok"/>
+        </w:rPr>
+        <w:t xml:space="preserve"> </w:t>
+      </w:r>
+      <w:r>
+        <w:rPr>
+          <w:rStyle w:val="KeywordTok"/>
+        </w:rPr>
+        <w:t xml:space="preserve">subset</w:t>
+      </w:r>
+      <w:r>
+        <w:rPr>
+          <w:rStyle w:val="NormalTok"/>
+        </w:rPr>
+        <w:t xml:space="preserve">(res3, niter </w:t>
+      </w:r>
+      <w:r>
+        <w:rPr>
+          <w:rStyle w:val="OperatorTok"/>
+        </w:rPr>
+        <w:t xml:space="preserve">==</w:t>
+      </w:r>
+      <w:r>
+        <w:rPr>
+          <w:rStyle w:val="StringTok"/>
+        </w:rPr>
+        <w:t xml:space="preserve"> </w:t>
+      </w:r>
+      <w:r>
+        <w:rPr>
+          <w:rStyle w:val="KeywordTok"/>
+        </w:rPr>
+        <w:t xml:space="preserve">levels</w:t>
+      </w:r>
+      <w:r>
+        <w:rPr>
+          <w:rStyle w:val="NormalTok"/>
+        </w:rPr>
+        <w:t xml:space="preserve">(niter)[j] </w:t>
+      </w:r>
+      <w:r>
+        <w:rPr>
+          <w:rStyle w:val="OperatorTok"/>
+        </w:rPr>
+        <w:t xml:space="preserve">&amp;</w:t>
+      </w:r>
+      <w:r>
+        <w:rPr>
+          <w:rStyle w:val="StringTok"/>
+        </w:rPr>
+        <w:t xml:space="preserve"> </w:t>
+      </w:r>
+      <w:r>
+        <w:br w:type="textWrapping"/>
+      </w:r>
+      <w:r>
+        <w:rPr>
+          <w:rStyle w:val="StringTok"/>
+        </w:rPr>
+        <w:t xml:space="preserve">      </w:t>
+      </w:r>
+      <w:r>
+        <w:rPr>
+          <w:rStyle w:val="NormalTok"/>
+        </w:rPr>
+        <w:t xml:space="preserve">quant </w:t>
+      </w:r>
+      <w:r>
+        <w:rPr>
+          <w:rStyle w:val="OperatorTok"/>
+        </w:rPr>
+        <w:t xml:space="preserve">==</w:t>
+      </w:r>
+      <w:r>
+        <w:rPr>
+          <w:rStyle w:val="StringTok"/>
+        </w:rPr>
+        <w:t xml:space="preserve"> </w:t>
+      </w:r>
+      <w:r>
+        <w:rPr>
+          <w:rStyle w:val="KeywordTok"/>
+        </w:rPr>
+        <w:t xml:space="preserve">levels</w:t>
+      </w:r>
+      <w:r>
+        <w:rPr>
+          <w:rStyle w:val="NormalTok"/>
+        </w:rPr>
+        <w:t xml:space="preserve">(quant)[i])</w:t>
+      </w:r>
+      <w:r>
+        <w:br w:type="textWrapping"/>
+      </w:r>
+      <w:r>
+        <w:rPr>
+          <w:rStyle w:val="NormalTok"/>
+        </w:rPr>
+        <w:t xml:space="preserve">    </w:t>
+      </w:r>
+      <w:r>
+        <w:rPr>
+          <w:rStyle w:val="KeywordTok"/>
+        </w:rPr>
+        <w:t xml:space="preserve">polygon</w:t>
+      </w:r>
+      <w:r>
+        <w:rPr>
+          <w:rStyle w:val="NormalTok"/>
+        </w:rPr>
+        <w:t xml:space="preserve">(</w:t>
+      </w:r>
+      <w:r>
+        <w:rPr>
+          <w:rStyle w:val="DataTypeTok"/>
+        </w:rPr>
+        <w:t xml:space="preserve">x =</w:t>
+      </w:r>
+      <w:r>
+        <w:rPr>
+          <w:rStyle w:val="NormalTok"/>
+        </w:rPr>
+        <w:t xml:space="preserve"> dat.ij</w:t>
+      </w:r>
+      <w:r>
+        <w:rPr>
+          <w:rStyle w:val="OperatorTok"/>
+        </w:rPr>
+        <w:t xml:space="preserve">$</w:t>
+      </w:r>
+      <w:r>
+        <w:rPr>
+          <w:rStyle w:val="NormalTok"/>
+        </w:rPr>
+        <w:t xml:space="preserve">year, </w:t>
+      </w:r>
+      <w:r>
+        <w:rPr>
+          <w:rStyle w:val="DataTypeTok"/>
+        </w:rPr>
+        <w:t xml:space="preserve">y =</w:t>
+      </w:r>
+      <w:r>
+        <w:rPr>
+          <w:rStyle w:val="NormalTok"/>
+        </w:rPr>
+        <w:t xml:space="preserve"> dat.ij</w:t>
+      </w:r>
+      <w:r>
+        <w:rPr>
+          <w:rStyle w:val="OperatorTok"/>
+        </w:rPr>
+        <w:t xml:space="preserve">$</w:t>
+      </w:r>
+      <w:r>
+        <w:rPr>
+          <w:rStyle w:val="NormalTok"/>
+        </w:rPr>
+        <w:t xml:space="preserve">ci, </w:t>
+      </w:r>
+      <w:r>
+        <w:br w:type="textWrapping"/>
+      </w:r>
+      <w:r>
+        <w:rPr>
+          <w:rStyle w:val="NormalTok"/>
+        </w:rPr>
+        <w:t xml:space="preserve">      </w:t>
+      </w:r>
+      <w:r>
+        <w:rPr>
+          <w:rStyle w:val="DataTypeTok"/>
+        </w:rPr>
+        <w:t xml:space="preserve">col =</w:t>
+      </w:r>
+      <w:r>
+        <w:rPr>
+          <w:rStyle w:val="NormalTok"/>
+        </w:rPr>
+        <w:t xml:space="preserve"> </w:t>
+      </w:r>
+      <w:r>
+        <w:rPr>
+          <w:rStyle w:val="KeywordTok"/>
+        </w:rPr>
+        <w:t xml:space="preserve">adjustcolor</w:t>
+      </w:r>
+      <w:r>
+        <w:rPr>
+          <w:rStyle w:val="NormalTok"/>
+        </w:rPr>
+        <w:t xml:space="preserve">(COL[i], </w:t>
+      </w:r>
+      <w:r>
+        <w:rPr>
+          <w:rStyle w:val="FloatTok"/>
+        </w:rPr>
+        <w:t xml:space="preserve">0.2</w:t>
+      </w:r>
+      <w:r>
+        <w:rPr>
+          <w:rStyle w:val="NormalTok"/>
+        </w:rPr>
+        <w:t xml:space="preserve">), </w:t>
+      </w:r>
+      <w:r>
+        <w:rPr>
+          <w:rStyle w:val="DataTypeTok"/>
+        </w:rPr>
+        <w:t xml:space="preserve">border =</w:t>
+      </w:r>
+      <w:r>
+        <w:rPr>
+          <w:rStyle w:val="NormalTok"/>
+        </w:rPr>
+        <w:t xml:space="preserve"> </w:t>
+      </w:r>
+      <w:r>
+        <w:rPr>
+          <w:rStyle w:val="OtherTok"/>
+        </w:rPr>
+        <w:t xml:space="preserve">NA</w:t>
+      </w:r>
+      <w:r>
+        <w:rPr>
+          <w:rStyle w:val="NormalTok"/>
+        </w:rPr>
+        <w:t xml:space="preserve">)</w:t>
+      </w:r>
+      <w:r>
+        <w:br w:type="textWrapping"/>
+      </w:r>
+      <w:r>
+        <w:rPr>
+          <w:rStyle w:val="NormalTok"/>
+        </w:rPr>
+        <w:t xml:space="preserve">  }</w:t>
+      </w:r>
+      <w:r>
+        <w:br w:type="textWrapping"/>
+      </w:r>
+      <w:r>
+        <w:rPr>
+          <w:rStyle w:val="NormalTok"/>
+        </w:rPr>
+        <w:t xml:space="preserve">  </w:t>
+      </w:r>
+      <w:r>
+        <w:rPr>
+          <w:rStyle w:val="KeywordTok"/>
+        </w:rPr>
+        <w:t xml:space="preserve">lines</w:t>
+      </w:r>
+      <w:r>
+        <w:rPr>
+          <w:rStyle w:val="NormalTok"/>
+        </w:rPr>
+        <w:t xml:space="preserve">(</w:t>
+      </w:r>
+      <w:r>
+        <w:rPr>
+          <w:rStyle w:val="KeywordTok"/>
+        </w:rPr>
+        <w:t xml:space="preserve">as.numeric</w:t>
+      </w:r>
+      <w:r>
+        <w:rPr>
+          <w:rStyle w:val="NormalTok"/>
+        </w:rPr>
+        <w:t xml:space="preserve">(</w:t>
+      </w:r>
+      <w:r>
+        <w:rPr>
+          <w:rStyle w:val="KeywordTok"/>
+        </w:rPr>
+        <w:t xml:space="preserve">colnames</w:t>
+      </w:r>
+      <w:r>
+        <w:rPr>
+          <w:rStyle w:val="NormalTok"/>
+        </w:rPr>
+        <w:t xml:space="preserve">(Qs)), Qs[i,], </w:t>
+      </w:r>
+      <w:r>
+        <w:rPr>
+          <w:rStyle w:val="DataTypeTok"/>
+        </w:rPr>
+        <w:t xml:space="preserve">col=</w:t>
+      </w:r>
+      <w:r>
+        <w:rPr>
+          <w:rStyle w:val="NormalTok"/>
+        </w:rPr>
+        <w:t xml:space="preserve">COL[i])</w:t>
+      </w:r>
+      <w:r>
+        <w:br w:type="textWrapping"/>
+      </w:r>
+      <w:r>
+        <w:rPr>
+          <w:rStyle w:val="NormalTok"/>
+        </w:rPr>
+        <w:t xml:space="preserve">}</w:t>
       </w:r>
     </w:p>
     <w:p>
       <w:pPr>
-        <w:pStyle w:val="SourceCode"/>
-      </w:pPr>
-      <w:r>
-        <w:rPr>
-          <w:rStyle w:val="NormalTok"/>
-        </w:rPr>
-        <w:t xml:space="preserve">cumiter &lt;-</w:t>
-      </w:r>
-      <w:r>
-        <w:rPr>
-          <w:rStyle w:val="StringTok"/>
-        </w:rPr>
-        <w:t xml:space="preserve"> </w:t>
-      </w:r>
-      <w:r>
-        <w:rPr>
-          <w:rStyle w:val="KeywordTok"/>
-        </w:rPr>
-        <w:t xml:space="preserve">c</w:t>
-      </w:r>
-      <w:r>
-        <w:rPr>
-          <w:rStyle w:val="NormalTok"/>
-        </w:rPr>
-        <w:t xml:space="preserve">(</w:t>
-      </w:r>
-      <w:r>
-        <w:rPr>
-          <w:rStyle w:val="DecValTok"/>
-        </w:rPr>
-        <w:t xml:space="preserve">100</w:t>
-      </w:r>
-      <w:r>
-        <w:rPr>
-          <w:rStyle w:val="NormalTok"/>
-        </w:rPr>
-        <w:t xml:space="preserve">, </w:t>
-      </w:r>
-      <w:r>
-        <w:rPr>
-          <w:rStyle w:val="DecValTok"/>
-        </w:rPr>
-        <w:t xml:space="preserve">200</w:t>
-      </w:r>
-      <w:r>
-        <w:rPr>
-          <w:rStyle w:val="NormalTok"/>
-        </w:rPr>
-        <w:t xml:space="preserve">, </w:t>
-      </w:r>
-      <w:r>
-        <w:rPr>
-          <w:rStyle w:val="DecValTok"/>
-        </w:rPr>
-        <w:t xml:space="preserve">500</w:t>
-      </w:r>
-      <w:r>
-        <w:rPr>
-          <w:rStyle w:val="NormalTok"/>
-        </w:rPr>
-        <w:t xml:space="preserve">, </w:t>
-      </w:r>
-      <w:r>
-        <w:rPr>
-          <w:rStyle w:val="DecValTok"/>
-        </w:rPr>
-        <w:t xml:space="preserve">1000</w:t>
-      </w:r>
-      <w:r>
-        <w:rPr>
-          <w:rStyle w:val="NormalTok"/>
-        </w:rPr>
-        <w:t xml:space="preserve">, </w:t>
-      </w:r>
-      <w:r>
-        <w:rPr>
-          <w:rStyle w:val="DecValTok"/>
-        </w:rPr>
-        <w:t xml:space="preserve">2000</w:t>
-      </w:r>
-      <w:r>
-        <w:rPr>
-          <w:rStyle w:val="NormalTok"/>
-        </w:rPr>
-        <w:t xml:space="preserve">, </w:t>
-      </w:r>
-      <w:r>
-        <w:rPr>
-          <w:rStyle w:val="DecValTok"/>
-        </w:rPr>
-        <w:t xml:space="preserve">5000</w:t>
-      </w:r>
-      <w:r>
-        <w:rPr>
-          <w:rStyle w:val="NormalTok"/>
-        </w:rPr>
-        <w:t xml:space="preserve">)</w:t>
-      </w:r>
-      <w:r>
-        <w:br w:type="textWrapping"/>
-      </w:r>
-      <w:r>
-        <w:rPr>
-          <w:rStyle w:val="NormalTok"/>
-        </w:rPr>
-        <w:t xml:space="preserve">RES &lt;-</w:t>
-      </w:r>
-      <w:r>
-        <w:rPr>
-          <w:rStyle w:val="StringTok"/>
-        </w:rPr>
-        <w:t xml:space="preserve"> </w:t>
-      </w:r>
-      <w:r>
-        <w:rPr>
-          <w:rStyle w:val="KeywordTok"/>
-        </w:rPr>
-        <w:t xml:space="preserve">vector</w:t>
-      </w:r>
-      <w:r>
-        <w:rPr>
-          <w:rStyle w:val="NormalTok"/>
-        </w:rPr>
-        <w:t xml:space="preserve">(</w:t>
-      </w:r>
-      <w:r>
-        <w:rPr>
-          <w:rStyle w:val="StringTok"/>
-        </w:rPr>
-        <w:t xml:space="preserve">"list"</w:t>
-      </w:r>
-      <w:r>
-        <w:rPr>
-          <w:rStyle w:val="NormalTok"/>
-        </w:rPr>
-        <w:t xml:space="preserve">, </w:t>
-      </w:r>
-      <w:r>
-        <w:rPr>
-          <w:rStyle w:val="KeywordTok"/>
-        </w:rPr>
-        <w:t xml:space="preserve">length</w:t>
-      </w:r>
-      <w:r>
-        <w:rPr>
-          <w:rStyle w:val="NormalTok"/>
-        </w:rPr>
-        <w:t xml:space="preserve">(cumiter))</w:t>
-      </w:r>
-      <w:r>
-        <w:br w:type="textWrapping"/>
-      </w:r>
-      <w:r>
-        <w:rPr>
-          <w:rStyle w:val="KeywordTok"/>
-        </w:rPr>
-        <w:t xml:space="preserve">set.seed</w:t>
-      </w:r>
-      <w:r>
-        <w:rPr>
-          <w:rStyle w:val="NormalTok"/>
-        </w:rPr>
-        <w:t xml:space="preserve">(</w:t>
-      </w:r>
-      <w:r>
-        <w:rPr>
-          <w:rStyle w:val="DecValTok"/>
-        </w:rPr>
-        <w:t xml:space="preserve">1</w:t>
-      </w:r>
-      <w:r>
-        <w:rPr>
-          <w:rStyle w:val="NormalTok"/>
-        </w:rPr>
-        <w:t xml:space="preserve">)</w:t>
-      </w:r>
-      <w:r>
-        <w:br w:type="textWrapping"/>
-      </w:r>
-      <w:r>
-        <w:rPr>
-          <w:rStyle w:val="ControlFlowTok"/>
-        </w:rPr>
-        <w:t xml:space="preserve">for</w:t>
-      </w:r>
-      <w:r>
-        <w:rPr>
-          <w:rStyle w:val="NormalTok"/>
-        </w:rPr>
-        <w:t xml:space="preserve">(i </w:t>
-      </w:r>
-      <w:r>
-        <w:rPr>
-          <w:rStyle w:val="ControlFlowTok"/>
-        </w:rPr>
-        <w:t xml:space="preserve">in</w:t>
-      </w:r>
-      <w:r>
-        <w:rPr>
-          <w:rStyle w:val="NormalTok"/>
-        </w:rPr>
-        <w:t xml:space="preserve"> </w:t>
-      </w:r>
-      <w:r>
-        <w:rPr>
-          <w:rStyle w:val="KeywordTok"/>
-        </w:rPr>
-        <w:t xml:space="preserve">seq</w:t>
-      </w:r>
-      <w:r>
-        <w:rPr>
-          <w:rStyle w:val="NormalTok"/>
-        </w:rPr>
-        <w:t xml:space="preserve">(RES)){</w:t>
-      </w:r>
-      <w:r>
-        <w:br w:type="textWrapping"/>
-      </w:r>
-      <w:r>
-        <w:rPr>
-          <w:rStyle w:val="NormalTok"/>
-        </w:rPr>
-        <w:t xml:space="preserve">  </w:t>
-      </w:r>
-      <w:r>
-        <w:rPr>
-          <w:rStyle w:val="KeywordTok"/>
-        </w:rPr>
-        <w:t xml:space="preserve">set.seed</w:t>
-      </w:r>
-      <w:r>
-        <w:rPr>
-          <w:rStyle w:val="NormalTok"/>
-        </w:rPr>
-        <w:t xml:space="preserve">(</w:t>
-      </w:r>
-      <w:r>
-        <w:rPr>
-          <w:rStyle w:val="DecValTok"/>
-        </w:rPr>
-        <w:t xml:space="preserve">1</w:t>
-      </w:r>
-      <w:r>
-        <w:rPr>
-          <w:rStyle w:val="NormalTok"/>
-        </w:rPr>
-        <w:t xml:space="preserve">)</w:t>
-      </w:r>
-      <w:r>
-        <w:br w:type="textWrapping"/>
-      </w:r>
-      <w:r>
-        <w:rPr>
-          <w:rStyle w:val="NormalTok"/>
-        </w:rPr>
-        <w:t xml:space="preserve">  res &lt;-</w:t>
-      </w:r>
-      <w:r>
-        <w:rPr>
-          <w:rStyle w:val="StringTok"/>
-        </w:rPr>
-        <w:t xml:space="preserve"> </w:t>
-      </w:r>
-      <w:r>
-        <w:rPr>
-          <w:rStyle w:val="KeywordTok"/>
-        </w:rPr>
-        <w:t xml:space="preserve">qboot</w:t>
-      </w:r>
-      <w:r>
-        <w:rPr>
-          <w:rStyle w:val="NormalTok"/>
-        </w:rPr>
-        <w:t xml:space="preserve">(X[,</w:t>
-      </w:r>
-      <w:r>
-        <w:rPr>
-          <w:rStyle w:val="KeywordTok"/>
-        </w:rPr>
-        <w:t xml:space="preserve">seq</w:t>
-      </w:r>
-      <w:r>
-        <w:rPr>
-          <w:rStyle w:val="NormalTok"/>
-        </w:rPr>
-        <w:t xml:space="preserve">(cumiter[i])], </w:t>
-      </w:r>
-      <w:r>
-        <w:rPr>
-          <w:rStyle w:val="DataTypeTok"/>
-        </w:rPr>
-        <w:t xml:space="preserve">nboot =</w:t>
-      </w:r>
-      <w:r>
-        <w:rPr>
-          <w:rStyle w:val="NormalTok"/>
-        </w:rPr>
-        <w:t xml:space="preserve"> </w:t>
-      </w:r>
-      <w:r>
-        <w:rPr>
-          <w:rStyle w:val="DecValTok"/>
-        </w:rPr>
-        <w:t xml:space="preserve">20</w:t>
-      </w:r>
-      <w:r>
-        <w:rPr>
-          <w:rStyle w:val="NormalTok"/>
-        </w:rPr>
-        <w:t xml:space="preserve">, </w:t>
-      </w:r>
-      <w:r>
-        <w:rPr>
-          <w:rStyle w:val="DataTypeTok"/>
-        </w:rPr>
-        <w:t xml:space="preserve">aggfun =</w:t>
-      </w:r>
-      <w:r>
-        <w:rPr>
-          <w:rStyle w:val="NormalTok"/>
-        </w:rPr>
-        <w:t xml:space="preserve"> </w:t>
-      </w:r>
-      <w:r>
-        <w:rPr>
-          <w:rStyle w:val="StringTok"/>
-        </w:rPr>
-        <w:t xml:space="preserve">"max"</w:t>
-      </w:r>
-      <w:r>
-        <w:rPr>
-          <w:rStyle w:val="NormalTok"/>
-        </w:rPr>
-        <w:t xml:space="preserve">, </w:t>
-      </w:r>
-      <w:r>
-        <w:br w:type="textWrapping"/>
-      </w:r>
-      <w:r>
-        <w:rPr>
-          <w:rStyle w:val="NormalTok"/>
-        </w:rPr>
-        <w:t xml:space="preserve">    </w:t>
-      </w:r>
-      <w:r>
-        <w:rPr>
-          <w:rStyle w:val="DataTypeTok"/>
-        </w:rPr>
-        <w:t xml:space="preserve">targsemu =</w:t>
-      </w:r>
-      <w:r>
-        <w:rPr>
-          <w:rStyle w:val="NormalTok"/>
-        </w:rPr>
-        <w:t xml:space="preserve"> </w:t>
-      </w:r>
-      <w:r>
-        <w:rPr>
-          <w:rStyle w:val="DecValTok"/>
-        </w:rPr>
-        <w:t xml:space="preserve">1</w:t>
-      </w:r>
-      <w:r>
-        <w:rPr>
-          <w:rStyle w:val="NormalTok"/>
-        </w:rPr>
-        <w:t xml:space="preserve">, </w:t>
-      </w:r>
-      <w:r>
-        <w:rPr>
-          <w:rStyle w:val="DataTypeTok"/>
-        </w:rPr>
-        <w:t xml:space="preserve">verbose =</w:t>
-      </w:r>
-      <w:r>
-        <w:rPr>
-          <w:rStyle w:val="NormalTok"/>
-        </w:rPr>
-        <w:t xml:space="preserve"> </w:t>
-      </w:r>
-      <w:r>
-        <w:rPr>
-          <w:rStyle w:val="OtherTok"/>
-        </w:rPr>
-        <w:t xml:space="preserve">FALSE</w:t>
-      </w:r>
-      <w:r>
-        <w:rPr>
-          <w:rStyle w:val="NormalTok"/>
-        </w:rPr>
-        <w:t xml:space="preserve">)</w:t>
-      </w:r>
-      <w:r>
-        <w:br w:type="textWrapping"/>
-      </w:r>
-      <w:r>
-        <w:rPr>
-          <w:rStyle w:val="NormalTok"/>
-        </w:rPr>
-        <w:t xml:space="preserve">  res</w:t>
-      </w:r>
-      <w:r>
-        <w:rPr>
-          <w:rStyle w:val="OperatorTok"/>
-        </w:rPr>
-        <w:t xml:space="preserve">$</w:t>
-      </w:r>
-      <w:r>
-        <w:rPr>
-          <w:rStyle w:val="NormalTok"/>
-        </w:rPr>
-        <w:t xml:space="preserve">nsim</w:t>
-      </w:r>
-      <w:r>
-        <w:rPr>
-          <w:rStyle w:val="OperatorTok"/>
-        </w:rPr>
-        <w:t xml:space="preserve">$</w:t>
-      </w:r>
-      <w:r>
-        <w:rPr>
-          <w:rStyle w:val="NormalTok"/>
-        </w:rPr>
-        <w:t xml:space="preserve">cumiter &lt;-</w:t>
-      </w:r>
-      <w:r>
-        <w:rPr>
-          <w:rStyle w:val="StringTok"/>
-        </w:rPr>
-        <w:t xml:space="preserve"> </w:t>
-      </w:r>
-      <w:r>
-        <w:rPr>
-          <w:rStyle w:val="NormalTok"/>
-        </w:rPr>
-        <w:t xml:space="preserve">cumiter[i]</w:t>
-      </w:r>
-      <w:r>
-        <w:br w:type="textWrapping"/>
-      </w:r>
-      <w:r>
-        <w:rPr>
-          <w:rStyle w:val="NormalTok"/>
-        </w:rPr>
-        <w:t xml:space="preserve">  RES[[i]] &lt;-</w:t>
-      </w:r>
-      <w:r>
-        <w:rPr>
-          <w:rStyle w:val="StringTok"/>
-        </w:rPr>
-        <w:t xml:space="preserve"> </w:t>
-      </w:r>
-      <w:r>
-        <w:rPr>
-          <w:rStyle w:val="NormalTok"/>
-        </w:rPr>
-        <w:t xml:space="preserve">res</w:t>
-      </w:r>
-      <w:r>
-        <w:rPr>
-          <w:rStyle w:val="OperatorTok"/>
-        </w:rPr>
-        <w:t xml:space="preserve">$</w:t>
-      </w:r>
-      <w:r>
-        <w:rPr>
-          <w:rStyle w:val="NormalTok"/>
-        </w:rPr>
-        <w:t xml:space="preserve">nsim</w:t>
-      </w:r>
-      <w:r>
-        <w:br w:type="textWrapping"/>
-      </w:r>
-      <w:r>
-        <w:rPr>
-          <w:rStyle w:val="NormalTok"/>
-        </w:rPr>
-        <w:t xml:space="preserve">}</w:t>
-      </w:r>
-      <w:r>
-        <w:br w:type="textWrapping"/>
-      </w:r>
-      <w:r>
-        <w:rPr>
-          <w:rStyle w:val="NormalTok"/>
-        </w:rPr>
-        <w:t xml:space="preserve">RES &lt;-</w:t>
-      </w:r>
-      <w:r>
-        <w:rPr>
-          <w:rStyle w:val="StringTok"/>
-        </w:rPr>
-        <w:t xml:space="preserve"> </w:t>
-      </w:r>
-      <w:r>
-        <w:rPr>
-          <w:rStyle w:val="KeywordTok"/>
-        </w:rPr>
-        <w:t xml:space="preserve">do.call</w:t>
-      </w:r>
-      <w:r>
-        <w:rPr>
-          <w:rStyle w:val="NormalTok"/>
-        </w:rPr>
-        <w:t xml:space="preserve">(</w:t>
-      </w:r>
-      <w:r>
-        <w:rPr>
-          <w:rStyle w:val="StringTok"/>
-        </w:rPr>
-        <w:t xml:space="preserve">"rbind"</w:t>
-      </w:r>
-      <w:r>
-        <w:rPr>
-          <w:rStyle w:val="NormalTok"/>
-        </w:rPr>
-        <w:t xml:space="preserve">, RES)</w:t>
-      </w:r>
-      <w:r>
-        <w:br w:type="textWrapping"/>
-      </w:r>
-      <w:r>
-        <w:br w:type="textWrapping"/>
-      </w:r>
-      <w:r>
-        <w:rPr>
-          <w:rStyle w:val="KeywordTok"/>
-        </w:rPr>
-        <w:t xml:space="preserve">ggplot</w:t>
-      </w:r>
-      <w:r>
-        <w:rPr>
-          <w:rStyle w:val="NormalTok"/>
-        </w:rPr>
-        <w:t xml:space="preserve">(RES, </w:t>
-      </w:r>
-      <w:r>
-        <w:rPr>
-          <w:rStyle w:val="KeywordTok"/>
-        </w:rPr>
-        <w:t xml:space="preserve">aes</w:t>
-      </w:r>
-      <w:r>
-        <w:rPr>
-          <w:rStyle w:val="NormalTok"/>
-        </w:rPr>
-        <w:t xml:space="preserve">(</w:t>
-      </w:r>
-      <w:r>
-        <w:rPr>
-          <w:rStyle w:val="DataTypeTok"/>
-        </w:rPr>
-        <w:t xml:space="preserve">x =</w:t>
-      </w:r>
-      <w:r>
-        <w:rPr>
-          <w:rStyle w:val="NormalTok"/>
-        </w:rPr>
-        <w:t xml:space="preserve"> cumiter, </w:t>
-      </w:r>
-      <w:r>
-        <w:rPr>
-          <w:rStyle w:val="DataTypeTok"/>
-        </w:rPr>
-        <w:t xml:space="preserve">y =</w:t>
-      </w:r>
-      <w:r>
-        <w:rPr>
-          <w:rStyle w:val="NormalTok"/>
-        </w:rPr>
-        <w:t xml:space="preserve"> niter, </w:t>
-      </w:r>
-      <w:r>
-        <w:rPr>
-          <w:rStyle w:val="DataTypeTok"/>
-        </w:rPr>
-        <w:t xml:space="preserve">group =</w:t>
-      </w:r>
-      <w:r>
-        <w:rPr>
-          <w:rStyle w:val="NormalTok"/>
-        </w:rPr>
-        <w:t xml:space="preserve"> quant, </w:t>
-      </w:r>
-      <w:r>
-        <w:rPr>
-          <w:rStyle w:val="DataTypeTok"/>
-        </w:rPr>
-        <w:t xml:space="preserve">colour =</w:t>
-      </w:r>
-      <w:r>
-        <w:rPr>
-          <w:rStyle w:val="NormalTok"/>
-        </w:rPr>
-        <w:t xml:space="preserve"> quant)) </w:t>
-      </w:r>
-      <w:r>
-        <w:rPr>
-          <w:rStyle w:val="OperatorTok"/>
-        </w:rPr>
-        <w:t xml:space="preserve">+</w:t>
-      </w:r>
-      <w:r>
-        <w:rPr>
-          <w:rStyle w:val="StringTok"/>
-        </w:rPr>
-        <w:t xml:space="preserve"> </w:t>
-      </w:r>
-      <w:r>
-        <w:br w:type="textWrapping"/>
-      </w:r>
-      <w:r>
-        <w:rPr>
-          <w:rStyle w:val="StringTok"/>
-        </w:rPr>
-        <w:t xml:space="preserve">  </w:t>
-      </w:r>
-      <w:r>
-        <w:rPr>
-          <w:rStyle w:val="KeywordTok"/>
-        </w:rPr>
-        <w:t xml:space="preserve">geom_line</w:t>
-      </w:r>
-      <w:r>
-        <w:rPr>
-          <w:rStyle w:val="NormalTok"/>
-        </w:rPr>
-        <w:t xml:space="preserve">() </w:t>
-      </w:r>
-      <w:r>
-        <w:rPr>
-          <w:rStyle w:val="OperatorTok"/>
-        </w:rPr>
-        <w:t xml:space="preserve">+</w:t>
-      </w:r>
-      <w:r>
-        <w:rPr>
-          <w:rStyle w:val="StringTok"/>
-        </w:rPr>
-        <w:t xml:space="preserve"> </w:t>
-      </w:r>
-      <w:r>
-        <w:rPr>
-          <w:rStyle w:val="KeywordTok"/>
-        </w:rPr>
-        <w:t xml:space="preserve">geom_point</w:t>
-      </w:r>
-      <w:r>
-        <w:rPr>
-          <w:rStyle w:val="NormalTok"/>
-        </w:rPr>
-        <w:t xml:space="preserve">()</w:t>
-      </w:r>
-    </w:p>
-    <w:p>
-      <w:pPr>
         <w:pStyle w:val="FirstParagraph"/>
       </w:pPr>
       <w:r>
         <w:drawing>
           <wp:inline>
-            <wp:extent cx="5334000" cy="4000499"/>
+            <wp:extent cx="5334000" cy="4000500"/>
             <wp:effectExtent b="0" l="0" r="0" t="0"/>
             <wp:docPr descr="" title="" id="1" name="Picture"/>
             <a:graphic>
               <a:graphicData uri="http://schemas.openxmlformats.org/drawingml/2006/picture">
                 <pic:pic>
                   <pic:nvPicPr>
-                    <pic:cNvPr descr="tex/qboot-pred~cumiter-1.png" id="0" name="Picture"/>
+                    <pic:cNvPr descr="tex/qboot-unnamed-chunk-2-1.png" id="0" name="Picture"/>
                     <pic:cNvPicPr>
                       <a:picLocks noChangeArrowheads="1" noChangeAspect="1"/>
                     </pic:cNvPicPr>
                   </pic:nvPicPr>
                   <pic:blipFill>
-                    <a:blip r:embed="rId27"/>
+                    <a:blip r:embed="rId28"/>
                     <a:stretch>
                       <a:fillRect/>
                     </a:stretch>
@@ -2469,7 +4055,7 @@
                   <pic:spPr bwMode="auto">
                     <a:xfrm>
                       <a:off x="0" y="0"/>
-                      <a:ext cx="5334000" cy="4000499"/>
+                      <a:ext cx="5334000" cy="4000500"/>
                     </a:xfrm>
                     <a:prstGeom prst="rect">
                       <a:avLst/>
@@ -2496,30 +4082,716 @@
         <w:rPr>
           <w:b/>
         </w:rPr>
-        <w:t xml:space="preserve">Figure 4</w:t>
-      </w:r>
-      <w:r>
-        <w:t xml:space="preserve"> </w:t>
-      </w:r>
-      <w:r>
-        <w:t xml:space="preserve">Influence of cumulative sample size on predicted number of iterations needed for a given error level (1%).</w:t>
+        <w:t xml:space="preserve">Figure 4.</w:t>
+      </w:r>
+      <w:r>
+        <w:t xml:space="preserve"> </w:t>
+      </w:r>
+      <w:r>
+        <w:t xml:space="preserve">True quantiles (lines; 5, 25, 50, 75, &amp; 95%) and their confidence intervals (95%, shaded area) for varying sample sizes (n = 100, 886, 10000).</w:t>
       </w:r>
     </w:p>
     <w:p>
       <w:pPr>
-        <w:pStyle w:val="Heading2"/>
-      </w:pPr>
-      <w:bookmarkStart w:id="28" w:name="software-versions"/>
-      <w:bookmarkEnd w:id="28"/>
-      <w:r>
-        <w:t xml:space="preserve">Software Versions</w:t>
+        <w:pStyle w:val="BodyText"/>
+      </w:pPr>
+      <w:r>
+        <w:t xml:space="preserve">Still need to understand this…</w:t>
       </w:r>
     </w:p>
     <w:p>
       <w:pPr>
+        <w:pStyle w:val="SourceCode"/>
+      </w:pPr>
+      <w:r>
+        <w:rPr>
+          <w:rStyle w:val="NormalTok"/>
+        </w:rPr>
+        <w:t xml:space="preserve">cumiter &lt;-</w:t>
+      </w:r>
+      <w:r>
+        <w:rPr>
+          <w:rStyle w:val="StringTok"/>
+        </w:rPr>
+        <w:t xml:space="preserve"> </w:t>
+      </w:r>
+      <w:r>
+        <w:rPr>
+          <w:rStyle w:val="KeywordTok"/>
+        </w:rPr>
+        <w:t xml:space="preserve">seq</w:t>
+      </w:r>
+      <w:r>
+        <w:rPr>
+          <w:rStyle w:val="NormalTok"/>
+        </w:rPr>
+        <w:t xml:space="preserve">(</w:t>
+      </w:r>
+      <w:r>
+        <w:rPr>
+          <w:rStyle w:val="DecValTok"/>
+        </w:rPr>
+        <w:t xml:space="preserve">200</w:t>
+      </w:r>
+      <w:r>
+        <w:rPr>
+          <w:rStyle w:val="NormalTok"/>
+        </w:rPr>
+        <w:t xml:space="preserve">, </w:t>
+      </w:r>
+      <w:r>
+        <w:rPr>
+          <w:rStyle w:val="DecValTok"/>
+        </w:rPr>
+        <w:t xml:space="preserve">2000</w:t>
+      </w:r>
+      <w:r>
+        <w:rPr>
+          <w:rStyle w:val="NormalTok"/>
+        </w:rPr>
+        <w:t xml:space="preserve">, </w:t>
+      </w:r>
+      <w:r>
+        <w:rPr>
+          <w:rStyle w:val="DecValTok"/>
+        </w:rPr>
+        <w:t xml:space="preserve">200</w:t>
+      </w:r>
+      <w:r>
+        <w:rPr>
+          <w:rStyle w:val="NormalTok"/>
+        </w:rPr>
+        <w:t xml:space="preserve">) </w:t>
+      </w:r>
+      <w:r>
+        <w:rPr>
+          <w:rStyle w:val="CommentTok"/>
+        </w:rPr>
+        <w:t xml:space="preserve"># c(250, 500, 750, 1000, 2000, 5000)</w:t>
+      </w:r>
+      <w:r>
+        <w:br w:type="textWrapping"/>
+      </w:r>
+      <w:r>
+        <w:rPr>
+          <w:rStyle w:val="NormalTok"/>
+        </w:rPr>
+        <w:t xml:space="preserve">res &lt;-</w:t>
+      </w:r>
+      <w:r>
+        <w:rPr>
+          <w:rStyle w:val="StringTok"/>
+        </w:rPr>
+        <w:t xml:space="preserve"> </w:t>
+      </w:r>
+      <w:r>
+        <w:rPr>
+          <w:rStyle w:val="KeywordTok"/>
+        </w:rPr>
+        <w:t xml:space="preserve">vector</w:t>
+      </w:r>
+      <w:r>
+        <w:rPr>
+          <w:rStyle w:val="NormalTok"/>
+        </w:rPr>
+        <w:t xml:space="preserve">(</w:t>
+      </w:r>
+      <w:r>
+        <w:rPr>
+          <w:rStyle w:val="StringTok"/>
+        </w:rPr>
+        <w:t xml:space="preserve">"list"</w:t>
+      </w:r>
+      <w:r>
+        <w:rPr>
+          <w:rStyle w:val="NormalTok"/>
+        </w:rPr>
+        <w:t xml:space="preserve">, </w:t>
+      </w:r>
+      <w:r>
+        <w:rPr>
+          <w:rStyle w:val="KeywordTok"/>
+        </w:rPr>
+        <w:t xml:space="preserve">length</w:t>
+      </w:r>
+      <w:r>
+        <w:rPr>
+          <w:rStyle w:val="NormalTok"/>
+        </w:rPr>
+        <w:t xml:space="preserve">(cumiter))</w:t>
+      </w:r>
+      <w:r>
+        <w:br w:type="textWrapping"/>
+      </w:r>
+      <w:r>
+        <w:rPr>
+          <w:rStyle w:val="KeywordTok"/>
+        </w:rPr>
+        <w:t xml:space="preserve">set.seed</w:t>
+      </w:r>
+      <w:r>
+        <w:rPr>
+          <w:rStyle w:val="NormalTok"/>
+        </w:rPr>
+        <w:t xml:space="preserve">(</w:t>
+      </w:r>
+      <w:r>
+        <w:rPr>
+          <w:rStyle w:val="DecValTok"/>
+        </w:rPr>
+        <w:t xml:space="preserve">1</w:t>
+      </w:r>
+      <w:r>
+        <w:rPr>
+          <w:rStyle w:val="NormalTok"/>
+        </w:rPr>
+        <w:t xml:space="preserve">)</w:t>
+      </w:r>
+      <w:r>
+        <w:br w:type="textWrapping"/>
+      </w:r>
+      <w:r>
+        <w:rPr>
+          <w:rStyle w:val="ControlFlowTok"/>
+        </w:rPr>
+        <w:t xml:space="preserve">for</w:t>
+      </w:r>
+      <w:r>
+        <w:rPr>
+          <w:rStyle w:val="NormalTok"/>
+        </w:rPr>
+        <w:t xml:space="preserve">(i </w:t>
+      </w:r>
+      <w:r>
+        <w:rPr>
+          <w:rStyle w:val="ControlFlowTok"/>
+        </w:rPr>
+        <w:t xml:space="preserve">in</w:t>
+      </w:r>
+      <w:r>
+        <w:rPr>
+          <w:rStyle w:val="NormalTok"/>
+        </w:rPr>
+        <w:t xml:space="preserve"> </w:t>
+      </w:r>
+      <w:r>
+        <w:rPr>
+          <w:rStyle w:val="KeywordTok"/>
+        </w:rPr>
+        <w:t xml:space="preserve">seq</w:t>
+      </w:r>
+      <w:r>
+        <w:rPr>
+          <w:rStyle w:val="NormalTok"/>
+        </w:rPr>
+        <w:t xml:space="preserve">(res)){</w:t>
+      </w:r>
+      <w:r>
+        <w:br w:type="textWrapping"/>
+      </w:r>
+      <w:r>
+        <w:rPr>
+          <w:rStyle w:val="NormalTok"/>
+        </w:rPr>
+        <w:t xml:space="preserve">  </w:t>
+      </w:r>
+      <w:r>
+        <w:rPr>
+          <w:rStyle w:val="KeywordTok"/>
+        </w:rPr>
+        <w:t xml:space="preserve">set.seed</w:t>
+      </w:r>
+      <w:r>
+        <w:rPr>
+          <w:rStyle w:val="NormalTok"/>
+        </w:rPr>
+        <w:t xml:space="preserve">(</w:t>
+      </w:r>
+      <w:r>
+        <w:rPr>
+          <w:rStyle w:val="DecValTok"/>
+        </w:rPr>
+        <w:t xml:space="preserve">1</w:t>
+      </w:r>
+      <w:r>
+        <w:rPr>
+          <w:rStyle w:val="NormalTok"/>
+        </w:rPr>
+        <w:t xml:space="preserve">)</w:t>
+      </w:r>
+      <w:r>
+        <w:br w:type="textWrapping"/>
+      </w:r>
+      <w:r>
+        <w:rPr>
+          <w:rStyle w:val="NormalTok"/>
+        </w:rPr>
+        <w:t xml:space="preserve">  res.i &lt;-</w:t>
+      </w:r>
+      <w:r>
+        <w:rPr>
+          <w:rStyle w:val="StringTok"/>
+        </w:rPr>
+        <w:t xml:space="preserve"> </w:t>
+      </w:r>
+      <w:r>
+        <w:rPr>
+          <w:rStyle w:val="KeywordTok"/>
+        </w:rPr>
+        <w:t xml:space="preserve">qboot</w:t>
+      </w:r>
+      <w:r>
+        <w:rPr>
+          <w:rStyle w:val="NormalTok"/>
+        </w:rPr>
+        <w:t xml:space="preserve">(X[,</w:t>
+      </w:r>
+      <w:r>
+        <w:rPr>
+          <w:rStyle w:val="KeywordTok"/>
+        </w:rPr>
+        <w:t xml:space="preserve">seq</w:t>
+      </w:r>
+      <w:r>
+        <w:rPr>
+          <w:rStyle w:val="NormalTok"/>
+        </w:rPr>
+        <w:t xml:space="preserve">(cumiter[i])], </w:t>
+      </w:r>
+      <w:r>
+        <w:rPr>
+          <w:rStyle w:val="DataTypeTok"/>
+        </w:rPr>
+        <w:t xml:space="preserve">nboot =</w:t>
+      </w:r>
+      <w:r>
+        <w:rPr>
+          <w:rStyle w:val="NormalTok"/>
+        </w:rPr>
+        <w:t xml:space="preserve"> nboot, </w:t>
+      </w:r>
+      <w:r>
+        <w:rPr>
+          <w:rStyle w:val="DataTypeTok"/>
+        </w:rPr>
+        <w:t xml:space="preserve">aggfun =</w:t>
+      </w:r>
+      <w:r>
+        <w:rPr>
+          <w:rStyle w:val="NormalTok"/>
+        </w:rPr>
+        <w:t xml:space="preserve"> </w:t>
+      </w:r>
+      <w:r>
+        <w:rPr>
+          <w:rStyle w:val="StringTok"/>
+        </w:rPr>
+        <w:t xml:space="preserve">"max"</w:t>
+      </w:r>
+      <w:r>
+        <w:rPr>
+          <w:rStyle w:val="NormalTok"/>
+        </w:rPr>
+        <w:t xml:space="preserve">, </w:t>
+      </w:r>
+      <w:r>
+        <w:br w:type="textWrapping"/>
+      </w:r>
+      <w:r>
+        <w:rPr>
+          <w:rStyle w:val="NormalTok"/>
+        </w:rPr>
+        <w:t xml:space="preserve">    </w:t>
+      </w:r>
+      <w:r>
+        <w:rPr>
+          <w:rStyle w:val="DataTypeTok"/>
+        </w:rPr>
+        <w:t xml:space="preserve">rseTarget =</w:t>
+      </w:r>
+      <w:r>
+        <w:rPr>
+          <w:rStyle w:val="NormalTok"/>
+        </w:rPr>
+        <w:t xml:space="preserve"> </w:t>
+      </w:r>
+      <w:r>
+        <w:rPr>
+          <w:rStyle w:val="DecValTok"/>
+        </w:rPr>
+        <w:t xml:space="preserve">1</w:t>
+      </w:r>
+      <w:r>
+        <w:rPr>
+          <w:rStyle w:val="NormalTok"/>
+        </w:rPr>
+        <w:t xml:space="preserve">, </w:t>
+      </w:r>
+      <w:r>
+        <w:rPr>
+          <w:rStyle w:val="DataTypeTok"/>
+        </w:rPr>
+        <w:t xml:space="preserve">verbose =</w:t>
+      </w:r>
+      <w:r>
+        <w:rPr>
+          <w:rStyle w:val="NormalTok"/>
+        </w:rPr>
+        <w:t xml:space="preserve"> </w:t>
+      </w:r>
+      <w:r>
+        <w:rPr>
+          <w:rStyle w:val="OtherTok"/>
+        </w:rPr>
+        <w:t xml:space="preserve">FALSE</w:t>
+      </w:r>
+      <w:r>
+        <w:rPr>
+          <w:rStyle w:val="NormalTok"/>
+        </w:rPr>
+        <w:t xml:space="preserve">)</w:t>
+      </w:r>
+      <w:r>
+        <w:br w:type="textWrapping"/>
+      </w:r>
+      <w:r>
+        <w:rPr>
+          <w:rStyle w:val="NormalTok"/>
+        </w:rPr>
+        <w:t xml:space="preserve">  res.i</w:t>
+      </w:r>
+      <w:r>
+        <w:rPr>
+          <w:rStyle w:val="OperatorTok"/>
+        </w:rPr>
+        <w:t xml:space="preserve">$</w:t>
+      </w:r>
+      <w:r>
+        <w:rPr>
+          <w:rStyle w:val="NormalTok"/>
+        </w:rPr>
+        <w:t xml:space="preserve">nsim</w:t>
+      </w:r>
+      <w:r>
+        <w:rPr>
+          <w:rStyle w:val="OperatorTok"/>
+        </w:rPr>
+        <w:t xml:space="preserve">$</w:t>
+      </w:r>
+      <w:r>
+        <w:rPr>
+          <w:rStyle w:val="NormalTok"/>
+        </w:rPr>
+        <w:t xml:space="preserve">cumiter &lt;-</w:t>
+      </w:r>
+      <w:r>
+        <w:rPr>
+          <w:rStyle w:val="StringTok"/>
+        </w:rPr>
+        <w:t xml:space="preserve"> </w:t>
+      </w:r>
+      <w:r>
+        <w:rPr>
+          <w:rStyle w:val="NormalTok"/>
+        </w:rPr>
+        <w:t xml:space="preserve">cumiter[i]</w:t>
+      </w:r>
+      <w:r>
+        <w:br w:type="textWrapping"/>
+      </w:r>
+      <w:r>
+        <w:rPr>
+          <w:rStyle w:val="NormalTok"/>
+        </w:rPr>
+        <w:t xml:space="preserve">  res[[i]] &lt;-</w:t>
+      </w:r>
+      <w:r>
+        <w:rPr>
+          <w:rStyle w:val="StringTok"/>
+        </w:rPr>
+        <w:t xml:space="preserve"> </w:t>
+      </w:r>
+      <w:r>
+        <w:rPr>
+          <w:rStyle w:val="NormalTok"/>
+        </w:rPr>
+        <w:t xml:space="preserve">res.i</w:t>
+      </w:r>
+      <w:r>
+        <w:rPr>
+          <w:rStyle w:val="OperatorTok"/>
+        </w:rPr>
+        <w:t xml:space="preserve">$</w:t>
+      </w:r>
+      <w:r>
+        <w:rPr>
+          <w:rStyle w:val="NormalTok"/>
+        </w:rPr>
+        <w:t xml:space="preserve">nsim</w:t>
+      </w:r>
+      <w:r>
+        <w:br w:type="textWrapping"/>
+      </w:r>
+      <w:r>
+        <w:rPr>
+          <w:rStyle w:val="NormalTok"/>
+        </w:rPr>
+        <w:t xml:space="preserve">}</w:t>
+      </w:r>
+      <w:r>
+        <w:br w:type="textWrapping"/>
+      </w:r>
+      <w:r>
+        <w:rPr>
+          <w:rStyle w:val="NormalTok"/>
+        </w:rPr>
+        <w:t xml:space="preserve">res &lt;-</w:t>
+      </w:r>
+      <w:r>
+        <w:rPr>
+          <w:rStyle w:val="StringTok"/>
+        </w:rPr>
+        <w:t xml:space="preserve"> </w:t>
+      </w:r>
+      <w:r>
+        <w:rPr>
+          <w:rStyle w:val="KeywordTok"/>
+        </w:rPr>
+        <w:t xml:space="preserve">do.call</w:t>
+      </w:r>
+      <w:r>
+        <w:rPr>
+          <w:rStyle w:val="NormalTok"/>
+        </w:rPr>
+        <w:t xml:space="preserve">(</w:t>
+      </w:r>
+      <w:r>
+        <w:rPr>
+          <w:rStyle w:val="StringTok"/>
+        </w:rPr>
+        <w:t xml:space="preserve">"rbind"</w:t>
+      </w:r>
+      <w:r>
+        <w:rPr>
+          <w:rStyle w:val="NormalTok"/>
+        </w:rPr>
+        <w:t xml:space="preserve">, res)</w:t>
+      </w:r>
+      <w:r>
+        <w:br w:type="textWrapping"/>
+      </w:r>
+      <w:r>
+        <w:br w:type="textWrapping"/>
+      </w:r>
+      <w:r>
+        <w:rPr>
+          <w:rStyle w:val="KeywordTok"/>
+        </w:rPr>
+        <w:t xml:space="preserve">ggplot</w:t>
+      </w:r>
+      <w:r>
+        <w:rPr>
+          <w:rStyle w:val="NormalTok"/>
+        </w:rPr>
+        <w:t xml:space="preserve">(res, </w:t>
+      </w:r>
+      <w:r>
+        <w:rPr>
+          <w:rStyle w:val="KeywordTok"/>
+        </w:rPr>
+        <w:t xml:space="preserve">aes</w:t>
+      </w:r>
+      <w:r>
+        <w:rPr>
+          <w:rStyle w:val="NormalTok"/>
+        </w:rPr>
+        <w:t xml:space="preserve">(</w:t>
+      </w:r>
+      <w:r>
+        <w:rPr>
+          <w:rStyle w:val="DataTypeTok"/>
+        </w:rPr>
+        <w:t xml:space="preserve">x =</w:t>
+      </w:r>
+      <w:r>
+        <w:rPr>
+          <w:rStyle w:val="NormalTok"/>
+        </w:rPr>
+        <w:t xml:space="preserve"> cumiter, </w:t>
+      </w:r>
+      <w:r>
+        <w:rPr>
+          <w:rStyle w:val="DataTypeTok"/>
+        </w:rPr>
+        <w:t xml:space="preserve">y =</w:t>
+      </w:r>
+      <w:r>
+        <w:rPr>
+          <w:rStyle w:val="NormalTok"/>
+        </w:rPr>
+        <w:t xml:space="preserve"> niter, </w:t>
+      </w:r>
+      <w:r>
+        <w:rPr>
+          <w:rStyle w:val="DataTypeTok"/>
+        </w:rPr>
+        <w:t xml:space="preserve">group =</w:t>
+      </w:r>
+      <w:r>
+        <w:rPr>
+          <w:rStyle w:val="NormalTok"/>
+        </w:rPr>
+        <w:t xml:space="preserve"> quant, </w:t>
+      </w:r>
+      <w:r>
+        <w:rPr>
+          <w:rStyle w:val="DataTypeTok"/>
+        </w:rPr>
+        <w:t xml:space="preserve">colour =</w:t>
+      </w:r>
+      <w:r>
+        <w:rPr>
+          <w:rStyle w:val="NormalTok"/>
+        </w:rPr>
+        <w:t xml:space="preserve"> quant)) </w:t>
+      </w:r>
+      <w:r>
+        <w:rPr>
+          <w:rStyle w:val="OperatorTok"/>
+        </w:rPr>
+        <w:t xml:space="preserve">+</w:t>
+      </w:r>
+      <w:r>
+        <w:rPr>
+          <w:rStyle w:val="StringTok"/>
+        </w:rPr>
+        <w:t xml:space="preserve"> </w:t>
+      </w:r>
+      <w:r>
+        <w:br w:type="textWrapping"/>
+      </w:r>
+      <w:r>
+        <w:rPr>
+          <w:rStyle w:val="StringTok"/>
+        </w:rPr>
+        <w:t xml:space="preserve">  </w:t>
+      </w:r>
+      <w:r>
+        <w:rPr>
+          <w:rStyle w:val="KeywordTok"/>
+        </w:rPr>
+        <w:t xml:space="preserve">geom_line</w:t>
+      </w:r>
+      <w:r>
+        <w:rPr>
+          <w:rStyle w:val="NormalTok"/>
+        </w:rPr>
+        <w:t xml:space="preserve">() </w:t>
+      </w:r>
+      <w:r>
+        <w:rPr>
+          <w:rStyle w:val="OperatorTok"/>
+        </w:rPr>
+        <w:t xml:space="preserve">+</w:t>
+      </w:r>
+      <w:r>
+        <w:rPr>
+          <w:rStyle w:val="StringTok"/>
+        </w:rPr>
+        <w:t xml:space="preserve"> </w:t>
+      </w:r>
+      <w:r>
+        <w:rPr>
+          <w:rStyle w:val="KeywordTok"/>
+        </w:rPr>
+        <w:t xml:space="preserve">geom_point</w:t>
+      </w:r>
+      <w:r>
+        <w:rPr>
+          <w:rStyle w:val="NormalTok"/>
+        </w:rPr>
+        <w:t xml:space="preserve">()</w:t>
+      </w:r>
+    </w:p>
+    <w:p>
+      <w:pPr>
+        <w:pStyle w:val="FirstParagraph"/>
+      </w:pPr>
+      <w:r>
+        <w:drawing>
+          <wp:inline>
+            <wp:extent cx="5334000" cy="4000500"/>
+            <wp:effectExtent b="0" l="0" r="0" t="0"/>
+            <wp:docPr descr="" title="" id="1" name="Picture"/>
+            <a:graphic>
+              <a:graphicData uri="http://schemas.openxmlformats.org/drawingml/2006/picture">
+                <pic:pic>
+                  <pic:nvPicPr>
+                    <pic:cNvPr descr="tex/qboot-pred_max~cumiter-1.png" id="0" name="Picture"/>
+                    <pic:cNvPicPr>
+                      <a:picLocks noChangeArrowheads="1" noChangeAspect="1"/>
+                    </pic:cNvPicPr>
+                  </pic:nvPicPr>
+                  <pic:blipFill>
+                    <a:blip r:embed="rId29"/>
+                    <a:stretch>
+                      <a:fillRect/>
+                    </a:stretch>
+                  </pic:blipFill>
+                  <pic:spPr bwMode="auto">
+                    <a:xfrm>
+                      <a:off x="0" y="0"/>
+                      <a:ext cx="5334000" cy="4000500"/>
+                    </a:xfrm>
+                    <a:prstGeom prst="rect">
+                      <a:avLst/>
+                    </a:prstGeom>
+                    <a:noFill/>
+                    <a:ln w="9525">
+                      <a:noFill/>
+                      <a:headEnd/>
+                      <a:tailEnd/>
+                    </a:ln>
+                  </pic:spPr>
+                </pic:pic>
+              </a:graphicData>
+            </a:graphic>
+          </wp:inline>
+        </w:drawing>
+      </w:r>
+    </w:p>
+    <w:p>
+      <w:pPr>
+        <w:pStyle w:val="BodyText"/>
+      </w:pPr>
+      <w:r>
+        <w:rPr>
+          <w:b/>
+        </w:rPr>
+        <w:t xml:space="preserve">Figure 5.</w:t>
+      </w:r>
+      <w:r>
+        <w:t xml:space="preserve"> </w:t>
+      </w:r>
+      <w:r>
+        <w:t xml:space="preserve">Influence of cumulative sample size on predicted number of iterations needed for a given error level (1%).</w:t>
+      </w:r>
+    </w:p>
+    <w:p>
+      <w:pPr>
+        <w:pStyle w:val="Heading2"/>
+      </w:pPr>
+      <w:bookmarkStart w:id="30" w:name="software-versions"/>
+      <w:bookmarkEnd w:id="30"/>
+      <w:r>
+        <w:t xml:space="preserve">Software Versions</w:t>
+      </w:r>
+    </w:p>
+    <w:p>
+      <w:pPr>
         <w:pStyle w:val="Compact"/>
         <w:numPr>
-          <w:numId w:val="1001"/>
+          <w:numId w:val="1002"/>
           <w:ilvl w:val="0"/>
         </w:numPr>
       </w:pPr>
@@ -2531,31 +4803,31 @@
       <w:pPr>
         <w:pStyle w:val="Compact"/>
         <w:numPr>
-          <w:numId w:val="1001"/>
+          <w:numId w:val="1002"/>
           <w:ilvl w:val="0"/>
         </w:numPr>
       </w:pPr>
       <w:r>
-        <w:t xml:space="preserve">FLCore: 2.6.12</w:t>
+        <w:t xml:space="preserve">FLCore: 2.6.12.9001</w:t>
       </w:r>
     </w:p>
     <w:p>
       <w:pPr>
         <w:pStyle w:val="Compact"/>
         <w:numPr>
-          <w:numId w:val="1001"/>
+          <w:numId w:val="1002"/>
           <w:ilvl w:val="0"/>
         </w:numPr>
       </w:pPr>
       <w:r>
-        <w:t xml:space="preserve">ggplotFL: 2.6.5</w:t>
+        <w:t xml:space="preserve">ggplotFL: 2.6.6</w:t>
       </w:r>
     </w:p>
     <w:p>
       <w:pPr>
         <w:pStyle w:val="Compact"/>
         <w:numPr>
-          <w:numId w:val="1001"/>
+          <w:numId w:val="1002"/>
           <w:ilvl w:val="0"/>
         </w:numPr>
       </w:pPr>
@@ -2567,7 +4839,7 @@
       <w:pPr>
         <w:pStyle w:val="Compact"/>
         <w:numPr>
-          <w:numId w:val="1001"/>
+          <w:numId w:val="1002"/>
           <w:ilvl w:val="0"/>
         </w:numPr>
       </w:pPr>
@@ -2578,78 +4850,8 @@
         <w:t xml:space="preserve">Compiled</w:t>
       </w:r>
       <w:r>
-        <w:t xml:space="preserve">: 2019-Feb-28</w:t>
-      </w:r>
-    </w:p>
-    <w:p>
-      <w:pPr>
-        <w:pStyle w:val="Heading2"/>
-      </w:pPr>
-      <w:bookmarkStart w:id="29" w:name="license"/>
-      <w:bookmarkEnd w:id="29"/>
-      <w:r>
-        <w:t xml:space="preserve">License</w:t>
-      </w:r>
-    </w:p>
-    <w:p>
-      <w:pPr>
-        <w:pStyle w:val="FirstParagraph"/>
-      </w:pPr>
-      <w:r>
-        <w:t xml:space="preserve">This document is licensed under the</w:t>
-      </w:r>
-      <w:r>
-        <w:t xml:space="preserve"> </w:t>
-      </w:r>
-      <w:hyperlink r:id="rId30">
-        <w:r>
-          <w:rPr>
-            <w:rStyle w:val="Hyperlink"/>
-          </w:rPr>
-          <w:t xml:space="preserve">Creative Commons Attribution-ShareAlike 4.0 International</w:t>
-        </w:r>
-      </w:hyperlink>
-      <w:r>
-        <w:t xml:space="preserve"> </w:t>
-      </w:r>
-      <w:r>
-        <w:t xml:space="preserve">license.</w:t>
-      </w:r>
-    </w:p>
-    <w:p>
-      <w:pPr>
-        <w:pStyle w:val="Heading2"/>
-      </w:pPr>
-      <w:bookmarkStart w:id="31" w:name="author-information"/>
-      <w:bookmarkEnd w:id="31"/>
-      <w:r>
-        <w:t xml:space="preserve">Author information</w:t>
-      </w:r>
-    </w:p>
-    <w:p>
-      <w:pPr>
-        <w:pStyle w:val="FirstParagraph"/>
-      </w:pPr>
-      <w:r>
-        <w:rPr>
-          <w:b/>
-        </w:rPr>
-        <w:t xml:space="preserve">Marc Taylor</w:t>
-      </w:r>
-      <w:r>
-        <w:t xml:space="preserve">. Thünen Institute of Sea Fisheries, Marine Living Resources Unit, Herwigstraße 31, 27572 Bremerhaven, Germany.</w:t>
-      </w:r>
-      <w:r>
-        <w:t xml:space="preserve"> </w:t>
-      </w:r>
-      <w:hyperlink r:id="rId32">
-        <w:r>
-          <w:rPr>
-            <w:rStyle w:val="Hyperlink"/>
-          </w:rPr>
-          <w:t xml:space="preserve">https://www.thuenen.de/en/sf/</w:t>
-        </w:r>
-      </w:hyperlink>
+        <w:t xml:space="preserve">: 2019-Mar-15</w:t>
+      </w:r>
     </w:p>
     <w:sectPr/>
   </w:body>
@@ -2759,7 +4961,7 @@
     </w:lvl>
   </w:abstractNum>
   <w:abstractNum w:abstractNumId="990">
-    <w:nsid w:val="3cb089b1"/>
+    <w:nsid w:val="49d78fbc"/>
     <w:multiLevelType w:val="multilevel"/>
     <w:lvl w:ilvl="0">
       <w:numFmt w:val="bullet"/>
@@ -2839,8 +5041,96 @@
       </w:pPr>
     </w:lvl>
   </w:abstractNum>
+  <w:abstractNum w:abstractNumId="99411">
+    <w:nsid w:val="4e3d78c6"/>
+    <w:multiLevelType w:val="multilevel"/>
+    <w:lvl w:ilvl="0">
+      <w:start w:val="1"/>
+      <w:numFmt w:val="decimal"/>
+      <w:lvlText w:val="%1."/>
+      <w:lvlJc w:val="left"/>
+      <w:pPr>
+        <w:tabs>
+          <w:tab w:val="num" w:pos="0"/>
+        </w:tabs>
+        <w:ind w:left="480" w:hanging="480"/>
+      </w:pPr>
+    </w:lvl>
+    <w:lvl w:ilvl="1">
+      <w:start w:val="1"/>
+      <w:numFmt w:val="decimal"/>
+      <w:lvlText w:val="%2."/>
+      <w:lvlJc w:val="left"/>
+      <w:pPr>
+        <w:tabs>
+          <w:tab w:val="num" w:pos="720"/>
+        </w:tabs>
+        <w:ind w:left="1200" w:hanging="480"/>
+      </w:pPr>
+    </w:lvl>
+    <w:lvl w:ilvl="2">
+      <w:start w:val="1"/>
+      <w:numFmt w:val="decimal"/>
+      <w:lvlText w:val="%3."/>
+      <w:lvlJc w:val="left"/>
+      <w:pPr>
+        <w:tabs>
+          <w:tab w:val="num" w:pos="1440"/>
+        </w:tabs>
+        <w:ind w:left="1920" w:hanging="480"/>
+      </w:pPr>
+    </w:lvl>
+    <w:lvl w:ilvl="3">
+      <w:start w:val="1"/>
+      <w:numFmt w:val="decimal"/>
+      <w:lvlText w:val="%4."/>
+      <w:lvlJc w:val="left"/>
+      <w:pPr>
+        <w:tabs>
+          <w:tab w:val="num" w:pos="2160"/>
+        </w:tabs>
+        <w:ind w:left="2640" w:hanging="480"/>
+      </w:pPr>
+    </w:lvl>
+    <w:lvl w:ilvl="4">
+      <w:start w:val="1"/>
+      <w:numFmt w:val="decimal"/>
+      <w:lvlText w:val="%5."/>
+      <w:lvlJc w:val="left"/>
+      <w:pPr>
+        <w:tabs>
+          <w:tab w:val="num" w:pos="2880"/>
+        </w:tabs>
+        <w:ind w:left="3360" w:hanging="480"/>
+      </w:pPr>
+    </w:lvl>
+    <w:lvl w:ilvl="5">
+      <w:start w:val="1"/>
+      <w:numFmt w:val="decimal"/>
+      <w:lvlText w:val="%6."/>
+      <w:lvlJc w:val="left"/>
+      <w:pPr>
+        <w:tabs>
+          <w:tab w:val="num" w:pos="3600"/>
+        </w:tabs>
+        <w:ind w:left="4080" w:hanging="480"/>
+      </w:pPr>
+    </w:lvl>
+    <w:lvl w:ilvl="6">
+      <w:start w:val="1"/>
+      <w:numFmt w:val="decimal"/>
+      <w:lvlText w:val="%7."/>
+      <w:lvlJc w:val="left"/>
+      <w:pPr>
+        <w:tabs>
+          <w:tab w:val="num" w:pos="4320"/>
+        </w:tabs>
+        <w:ind w:left="4800" w:hanging="480"/>
+      </w:pPr>
+    </w:lvl>
+  </w:abstractNum>
   <w:abstractNum w:abstractNumId="991">
-    <w:nsid w:val="98173f64"/>
+    <w:nsid w:val="52c1f3ff"/>
     <w:multiLevelType w:val="multilevel"/>
     <w:lvl w:ilvl="0">
       <w:numFmt w:val="bullet"/>
@@ -2927,6 +5217,30 @@
     <w:abstractNumId w:val="990"/>
   </w:num>
   <w:num w:numId="1001">
+    <w:abstractNumId w:val="99411"/>
+    <w:lvlOverride w:ilvl="0">
+      <w:startOverride w:val="1"/>
+    </w:lvlOverride>
+    <w:lvlOverride w:ilvl="1">
+      <w:startOverride w:val="1"/>
+    </w:lvlOverride>
+    <w:lvlOverride w:ilvl="2">
+      <w:startOverride w:val="1"/>
+    </w:lvlOverride>
+    <w:lvlOverride w:ilvl="3">
+      <w:startOverride w:val="1"/>
+    </w:lvlOverride>
+    <w:lvlOverride w:ilvl="4">
+      <w:startOverride w:val="1"/>
+    </w:lvlOverride>
+    <w:lvlOverride w:ilvl="5">
+      <w:startOverride w:val="1"/>
+    </w:lvlOverride>
+    <w:lvlOverride w:ilvl="6">
+      <w:startOverride w:val="1"/>
+    </w:lvlOverride>
+  </w:num>
+  <w:num w:numId="1002">
     <w:abstractNumId w:val="991"/>
   </w:num>
 </w:numbering>

</xml_diff>